<commit_message>
Updating changelog, appendix files and layout
</commit_message>
<xml_diff>
--- a/.gitbook/assets/appx01.docx
+++ b/.gitbook/assets/appx01.docx
@@ -30,8 +30,6 @@
         </w:rPr>
         <w:t>一</w:t>
       </w:r>
-      <w:bookmarkStart w:id="0" w:name="_GoBack"/>
-      <w:bookmarkEnd w:id="0"/>
       <w:r>
         <w:rPr>
           <w:rFonts w:ascii="Times New Roman" w:eastAsia="標楷體" w:hAnsi="Times New Roman" w:cs="Times New Roman"/>
@@ -91,63 +89,7 @@
           <w:bCs/>
           <w:sz w:val="20"/>
         </w:rPr>
-        <w:t>201</w:t>
-      </w:r>
-      <w:r>
-        <w:rPr>
-          <w:rFonts w:ascii="Times New Roman" w:eastAsia="標楷體" w:hAnsi="Times New Roman" w:cs="Times New Roman"/>
-          <w:bCs/>
-          <w:sz w:val="20"/>
-        </w:rPr>
-        <w:t>8</w:t>
-      </w:r>
-      <w:r>
-        <w:rPr>
-          <w:rFonts w:ascii="Times New Roman" w:eastAsia="標楷體" w:hAnsi="Times New Roman" w:cs="Times New Roman"/>
-          <w:bCs/>
-          <w:sz w:val="20"/>
-        </w:rPr>
-        <w:t>.</w:t>
-      </w:r>
-      <w:r>
-        <w:rPr>
-          <w:rFonts w:ascii="Times New Roman" w:eastAsia="標楷體" w:hAnsi="Times New Roman" w:cs="Times New Roman"/>
-          <w:bCs/>
-          <w:sz w:val="20"/>
-        </w:rPr>
-        <w:t>0</w:t>
-      </w:r>
-      <w:r>
-        <w:rPr>
-          <w:rFonts w:ascii="Times New Roman" w:eastAsia="標楷體" w:hAnsi="Times New Roman" w:cs="Times New Roman"/>
-          <w:bCs/>
-          <w:sz w:val="20"/>
-        </w:rPr>
-        <w:t>5</w:t>
-      </w:r>
-      <w:r>
-        <w:rPr>
-          <w:rFonts w:ascii="Times New Roman" w:eastAsia="標楷體" w:hAnsi="Times New Roman" w:cs="Times New Roman"/>
-          <w:bCs/>
-          <w:sz w:val="20"/>
-        </w:rPr>
-        <w:t>.</w:t>
-      </w:r>
-      <w:r>
-        <w:rPr>
-          <w:rFonts w:ascii="Times New Roman" w:eastAsia="標楷體" w:hAnsi="Times New Roman" w:cs="Times New Roman"/>
-          <w:bCs/>
-          <w:sz w:val="20"/>
-        </w:rPr>
-        <w:t>1</w:t>
-      </w:r>
-      <w:r>
-        <w:rPr>
-          <w:rFonts w:ascii="Times New Roman" w:eastAsia="標楷體" w:hAnsi="Times New Roman" w:cs="Times New Roman"/>
-          <w:bCs/>
-          <w:sz w:val="20"/>
-        </w:rPr>
-        <w:t>7</w:t>
+        <w:t>2022.02.06</w:t>
       </w:r>
       <w:r>
         <w:rPr>
@@ -209,10 +151,10 @@
       </w:tblPr>
       <w:tblGrid>
         <w:gridCol w:w="993"/>
-        <w:gridCol w:w="1984"/>
-        <w:gridCol w:w="1418"/>
+        <w:gridCol w:w="1843"/>
+        <w:gridCol w:w="1417"/>
         <w:gridCol w:w="1276"/>
-        <w:gridCol w:w="5528"/>
+        <w:gridCol w:w="5670"/>
       </w:tblGrid>
       <w:tr>
         <w:tc>
@@ -242,7 +184,7 @@
         </w:tc>
         <w:tc>
           <w:tcPr>
-            <w:tcW w:w="1984" w:type="dxa"/>
+            <w:tcW w:w="1843" w:type="dxa"/>
           </w:tcPr>
           <w:p>
             <w:pPr>
@@ -267,7 +209,7 @@
         </w:tc>
         <w:tc>
           <w:tcPr>
-            <w:tcW w:w="1418" w:type="dxa"/>
+            <w:tcW w:w="1417" w:type="dxa"/>
           </w:tcPr>
           <w:p>
             <w:pPr>
@@ -314,7 +256,7 @@
         </w:tc>
         <w:tc>
           <w:tcPr>
-            <w:tcW w:w="5528" w:type="dxa"/>
+            <w:tcW w:w="5670" w:type="dxa"/>
           </w:tcPr>
           <w:p>
             <w:pPr>
@@ -350,9 +292,11 @@
         <w:tc>
           <w:tcPr>
             <w:tcW w:w="993" w:type="dxa"/>
-          </w:tcPr>
-          <w:p>
-            <w:pPr>
+            <w:vAlign w:val="center"/>
+          </w:tcPr>
+          <w:p>
+            <w:pPr>
+              <w:jc w:val="both"/>
               <w:rPr>
                 <w:rFonts w:ascii="Times New Roman" w:eastAsia="標楷體" w:hAnsi="Times New Roman" w:cs="Times New Roman"/>
                 <w:b/>
@@ -374,10 +318,12 @@
         </w:tc>
         <w:tc>
           <w:tcPr>
-            <w:tcW w:w="1984" w:type="dxa"/>
-          </w:tcPr>
-          <w:p>
-            <w:pPr>
+            <w:tcW w:w="1843" w:type="dxa"/>
+            <w:vAlign w:val="center"/>
+          </w:tcPr>
+          <w:p>
+            <w:pPr>
+              <w:jc w:val="both"/>
               <w:rPr>
                 <w:rFonts w:ascii="Times New Roman" w:eastAsia="標楷體" w:hAnsi="Times New Roman" w:cs="Times New Roman"/>
                 <w:b/>
@@ -399,10 +345,12 @@
         </w:tc>
         <w:tc>
           <w:tcPr>
-            <w:tcW w:w="1418" w:type="dxa"/>
-          </w:tcPr>
-          <w:p>
-            <w:pPr>
+            <w:tcW w:w="1417" w:type="dxa"/>
+            <w:vAlign w:val="center"/>
+          </w:tcPr>
+          <w:p>
+            <w:pPr>
+              <w:jc w:val="both"/>
               <w:rPr>
                 <w:rFonts w:ascii="Times New Roman" w:eastAsia="標楷體" w:hAnsi="Times New Roman" w:cs="Times New Roman"/>
                 <w:b/>
@@ -425,28 +373,48 @@
         <w:tc>
           <w:tcPr>
             <w:tcW w:w="1276" w:type="dxa"/>
-          </w:tcPr>
-          <w:p>
-            <w:pPr>
-              <w:rPr>
-                <w:rFonts w:ascii="Times New Roman" w:eastAsia="標楷體" w:hAnsi="Times New Roman" w:cs="Times New Roman"/>
-                <w:sz w:val="20"/>
-                <w:szCs w:val="20"/>
-              </w:rPr>
-            </w:pPr>
-            <w:r>
-              <w:rPr>
-                <w:rFonts w:ascii="Times New Roman" w:eastAsia="標楷體" w:hAnsi="Times New Roman" w:cs="Times New Roman" w:hint="eastAsia"/>
-                <w:sz w:val="20"/>
-                <w:szCs w:val="20"/>
-              </w:rPr>
-              <w:t>口服，直腸給藥</w:t>
-            </w:r>
-          </w:p>
-        </w:tc>
-        <w:tc>
-          <w:tcPr>
-            <w:tcW w:w="5528" w:type="dxa"/>
+            <w:vAlign w:val="center"/>
+          </w:tcPr>
+          <w:p>
+            <w:pPr>
+              <w:jc w:val="both"/>
+              <w:rPr>
+                <w:rFonts w:ascii="Times New Roman" w:eastAsia="標楷體" w:hAnsi="Times New Roman" w:cs="Times New Roman"/>
+                <w:sz w:val="20"/>
+                <w:szCs w:val="20"/>
+              </w:rPr>
+            </w:pPr>
+            <w:r>
+              <w:rPr>
+                <w:rFonts w:ascii="Times New Roman" w:eastAsia="標楷體" w:hAnsi="Times New Roman" w:cs="Times New Roman" w:hint="eastAsia"/>
+                <w:sz w:val="20"/>
+                <w:szCs w:val="20"/>
+              </w:rPr>
+              <w:t>口服，</w:t>
+            </w:r>
+          </w:p>
+          <w:p>
+            <w:pPr>
+              <w:jc w:val="both"/>
+              <w:rPr>
+                <w:rFonts w:ascii="Times New Roman" w:eastAsia="標楷體" w:hAnsi="Times New Roman" w:cs="Times New Roman"/>
+                <w:sz w:val="20"/>
+                <w:szCs w:val="20"/>
+              </w:rPr>
+            </w:pPr>
+            <w:r>
+              <w:rPr>
+                <w:rFonts w:ascii="Times New Roman" w:eastAsia="標楷體" w:hAnsi="Times New Roman" w:cs="Times New Roman" w:hint="eastAsia"/>
+                <w:sz w:val="20"/>
+                <w:szCs w:val="20"/>
+              </w:rPr>
+              <w:t>直腸給藥</w:t>
+            </w:r>
+          </w:p>
+        </w:tc>
+        <w:tc>
+          <w:tcPr>
+            <w:tcW w:w="5670" w:type="dxa"/>
           </w:tcPr>
           <w:p>
             <w:pPr>
@@ -718,10 +686,10 @@
       </w:tblPr>
       <w:tblGrid>
         <w:gridCol w:w="993"/>
-        <w:gridCol w:w="1984"/>
-        <w:gridCol w:w="1418"/>
+        <w:gridCol w:w="1843"/>
+        <w:gridCol w:w="1417"/>
         <w:gridCol w:w="1276"/>
-        <w:gridCol w:w="5528"/>
+        <w:gridCol w:w="5670"/>
       </w:tblGrid>
       <w:tr>
         <w:tc>
@@ -874,7 +842,7 @@
         </w:tc>
         <w:tc>
           <w:tcPr>
-            <w:tcW w:w="1984" w:type="dxa"/>
+            <w:tcW w:w="1843" w:type="dxa"/>
           </w:tcPr>
           <w:p>
             <w:pPr>
@@ -896,7 +864,7 @@
         </w:tc>
         <w:tc>
           <w:tcPr>
-            <w:tcW w:w="1418" w:type="dxa"/>
+            <w:tcW w:w="1417" w:type="dxa"/>
           </w:tcPr>
           <w:p>
             <w:pPr>
@@ -943,7 +911,7 @@
         </w:tc>
         <w:tc>
           <w:tcPr>
-            <w:tcW w:w="5528" w:type="dxa"/>
+            <w:tcW w:w="5670" w:type="dxa"/>
           </w:tcPr>
           <w:p>
             <w:pPr>
@@ -973,12 +941,17 @@
         </w:tc>
       </w:tr>
       <w:tr>
+        <w:trPr>
+          <w:trHeight w:val="2393"/>
+        </w:trPr>
         <w:tc>
           <w:tcPr>
             <w:tcW w:w="993" w:type="dxa"/>
-          </w:tcPr>
-          <w:p>
-            <w:pPr>
+            <w:vAlign w:val="center"/>
+          </w:tcPr>
+          <w:p>
+            <w:pPr>
+              <w:jc w:val="both"/>
               <w:rPr>
                 <w:rFonts w:ascii="Times New Roman" w:eastAsia="標楷體" w:hAnsi="Times New Roman" w:cs="Times New Roman"/>
                 <w:b/>
@@ -1000,10 +973,12 @@
         </w:tc>
         <w:tc>
           <w:tcPr>
-            <w:tcW w:w="1984" w:type="dxa"/>
-          </w:tcPr>
-          <w:p>
-            <w:pPr>
+            <w:tcW w:w="1843" w:type="dxa"/>
+            <w:vAlign w:val="center"/>
+          </w:tcPr>
+          <w:p>
+            <w:pPr>
+              <w:jc w:val="both"/>
               <w:rPr>
                 <w:rFonts w:ascii="Times New Roman" w:eastAsia="標楷體" w:hAnsi="Times New Roman" w:cs="Times New Roman"/>
                 <w:b/>
@@ -1025,8 +1000,9 @@
         </w:tc>
         <w:tc>
           <w:tcPr>
-            <w:tcW w:w="1418" w:type="dxa"/>
+            <w:tcW w:w="1417" w:type="dxa"/>
             <w:vMerge w:val="restart"/>
+            <w:vAlign w:val="center"/>
           </w:tcPr>
           <w:p>
             <w:pPr>
@@ -1053,9 +1029,11 @@
           <w:tcPr>
             <w:tcW w:w="1276" w:type="dxa"/>
             <w:vMerge w:val="restart"/>
-          </w:tcPr>
-          <w:p>
-            <w:pPr>
+            <w:vAlign w:val="center"/>
+          </w:tcPr>
+          <w:p>
+            <w:pPr>
+              <w:jc w:val="both"/>
               <w:rPr>
                 <w:rFonts w:ascii="Times New Roman" w:eastAsia="標楷體" w:hAnsi="Times New Roman" w:cs="Times New Roman"/>
                 <w:bCs/>
@@ -1075,6 +1053,7 @@
           </w:p>
           <w:p>
             <w:pPr>
+              <w:jc w:val="both"/>
               <w:rPr>
                 <w:rFonts w:ascii="Times New Roman" w:eastAsia="標楷體" w:hAnsi="Times New Roman" w:cs="Times New Roman"/>
                 <w:bCs/>
@@ -1089,13 +1068,53 @@
                 <w:sz w:val="20"/>
                 <w:szCs w:val="20"/>
               </w:rPr>
-              <w:t>靜脈注射，口服，直腸給藥</w:t>
-            </w:r>
-          </w:p>
-        </w:tc>
-        <w:tc>
-          <w:tcPr>
-            <w:tcW w:w="5528" w:type="dxa"/>
+              <w:t>靜脈注射，</w:t>
+            </w:r>
+          </w:p>
+          <w:p>
+            <w:pPr>
+              <w:jc w:val="both"/>
+              <w:rPr>
+                <w:rFonts w:ascii="Times New Roman" w:eastAsia="標楷體" w:hAnsi="Times New Roman" w:cs="Times New Roman"/>
+                <w:bCs/>
+                <w:sz w:val="20"/>
+                <w:szCs w:val="20"/>
+              </w:rPr>
+            </w:pPr>
+            <w:r>
+              <w:rPr>
+                <w:rFonts w:ascii="Times New Roman" w:eastAsia="標楷體" w:hAnsi="Times New Roman" w:cs="Times New Roman" w:hint="eastAsia"/>
+                <w:bCs/>
+                <w:sz w:val="20"/>
+                <w:szCs w:val="20"/>
+              </w:rPr>
+              <w:t>口服，</w:t>
+            </w:r>
+          </w:p>
+          <w:p>
+            <w:pPr>
+              <w:jc w:val="both"/>
+              <w:rPr>
+                <w:rFonts w:ascii="Times New Roman" w:eastAsia="標楷體" w:hAnsi="Times New Roman" w:cs="Times New Roman"/>
+                <w:bCs/>
+                <w:sz w:val="20"/>
+                <w:szCs w:val="20"/>
+              </w:rPr>
+            </w:pPr>
+            <w:r>
+              <w:rPr>
+                <w:rFonts w:ascii="Times New Roman" w:eastAsia="標楷體" w:hAnsi="Times New Roman" w:cs="Times New Roman" w:hint="eastAsia"/>
+                <w:bCs/>
+                <w:sz w:val="20"/>
+                <w:szCs w:val="20"/>
+              </w:rPr>
+              <w:t>直腸給藥</w:t>
+            </w:r>
+          </w:p>
+        </w:tc>
+        <w:tc>
+          <w:tcPr>
+            <w:tcW w:w="5670" w:type="dxa"/>
             <w:vMerge w:val="restart"/>
           </w:tcPr>
           <w:p>
@@ -2259,12 +2278,17 @@
         </w:tc>
       </w:tr>
       <w:tr>
+        <w:trPr>
+          <w:trHeight w:val="2393"/>
+        </w:trPr>
         <w:tc>
           <w:tcPr>
             <w:tcW w:w="993" w:type="dxa"/>
-          </w:tcPr>
-          <w:p>
-            <w:pPr>
+            <w:vAlign w:val="center"/>
+          </w:tcPr>
+          <w:p>
+            <w:pPr>
+              <w:jc w:val="both"/>
               <w:rPr>
                 <w:rFonts w:ascii="Times New Roman" w:eastAsia="標楷體" w:hAnsi="Times New Roman" w:cs="Times New Roman"/>
                 <w:b/>
@@ -2286,10 +2310,12 @@
         </w:tc>
         <w:tc>
           <w:tcPr>
-            <w:tcW w:w="1984" w:type="dxa"/>
-          </w:tcPr>
-          <w:p>
-            <w:pPr>
+            <w:tcW w:w="1843" w:type="dxa"/>
+            <w:vAlign w:val="center"/>
+          </w:tcPr>
+          <w:p>
+            <w:pPr>
+              <w:jc w:val="both"/>
               <w:rPr>
                 <w:rFonts w:ascii="Times New Roman" w:eastAsia="標楷體" w:hAnsi="Times New Roman" w:cs="Times New Roman"/>
                 <w:b/>
@@ -2311,7 +2337,7 @@
         </w:tc>
         <w:tc>
           <w:tcPr>
-            <w:tcW w:w="1418" w:type="dxa"/>
+            <w:tcW w:w="1417" w:type="dxa"/>
             <w:vMerge/>
           </w:tcPr>
           <w:p>
@@ -2347,7 +2373,7 @@
         </w:tc>
         <w:tc>
           <w:tcPr>
-            <w:tcW w:w="5528" w:type="dxa"/>
+            <w:tcW w:w="5670" w:type="dxa"/>
             <w:vMerge/>
           </w:tcPr>
           <w:p>
@@ -2365,12 +2391,17 @@
         </w:tc>
       </w:tr>
       <w:tr>
+        <w:trPr>
+          <w:trHeight w:val="2394"/>
+        </w:trPr>
         <w:tc>
           <w:tcPr>
             <w:tcW w:w="993" w:type="dxa"/>
-          </w:tcPr>
-          <w:p>
-            <w:pPr>
+            <w:vAlign w:val="center"/>
+          </w:tcPr>
+          <w:p>
+            <w:pPr>
+              <w:jc w:val="both"/>
               <w:rPr>
                 <w:rFonts w:ascii="Times New Roman" w:eastAsia="標楷體" w:hAnsi="Times New Roman" w:cs="Times New Roman"/>
                 <w:b/>
@@ -2392,10 +2423,12 @@
         </w:tc>
         <w:tc>
           <w:tcPr>
-            <w:tcW w:w="1984" w:type="dxa"/>
-          </w:tcPr>
-          <w:p>
-            <w:pPr>
+            <w:tcW w:w="1843" w:type="dxa"/>
+            <w:vAlign w:val="center"/>
+          </w:tcPr>
+          <w:p>
+            <w:pPr>
+              <w:jc w:val="both"/>
               <w:rPr>
                 <w:rFonts w:ascii="Times New Roman" w:eastAsia="標楷體" w:hAnsi="Times New Roman" w:cs="Times New Roman"/>
                 <w:b/>
@@ -2417,7 +2450,7 @@
         </w:tc>
         <w:tc>
           <w:tcPr>
-            <w:tcW w:w="1418" w:type="dxa"/>
+            <w:tcW w:w="1417" w:type="dxa"/>
             <w:vMerge/>
           </w:tcPr>
           <w:p>
@@ -2453,7 +2486,7 @@
         </w:tc>
         <w:tc>
           <w:tcPr>
-            <w:tcW w:w="5528" w:type="dxa"/>
+            <w:tcW w:w="5670" w:type="dxa"/>
             <w:vMerge/>
           </w:tcPr>
           <w:p>
@@ -2586,7 +2619,7 @@
         </w:tc>
         <w:tc>
           <w:tcPr>
-            <w:tcW w:w="1984" w:type="dxa"/>
+            <w:tcW w:w="1843" w:type="dxa"/>
           </w:tcPr>
           <w:p>
             <w:pPr>
@@ -2619,7 +2652,7 @@
         </w:tc>
         <w:tc>
           <w:tcPr>
-            <w:tcW w:w="1418" w:type="dxa"/>
+            <w:tcW w:w="1417" w:type="dxa"/>
           </w:tcPr>
           <w:p>
             <w:pPr>
@@ -2666,7 +2699,7 @@
         </w:tc>
         <w:tc>
           <w:tcPr>
-            <w:tcW w:w="5528" w:type="dxa"/>
+            <w:tcW w:w="5670" w:type="dxa"/>
           </w:tcPr>
           <w:p>
             <w:pPr>
@@ -2702,6 +2735,7 @@
         <w:tc>
           <w:tcPr>
             <w:tcW w:w="993" w:type="dxa"/>
+            <w:vAlign w:val="center"/>
           </w:tcPr>
           <w:p>
             <w:pPr>
@@ -2726,7 +2760,8 @@
         </w:tc>
         <w:tc>
           <w:tcPr>
-            <w:tcW w:w="1984" w:type="dxa"/>
+            <w:tcW w:w="1843" w:type="dxa"/>
+            <w:vAlign w:val="center"/>
           </w:tcPr>
           <w:p>
             <w:pPr>
@@ -2767,7 +2802,8 @@
         </w:tc>
         <w:tc>
           <w:tcPr>
-            <w:tcW w:w="1418" w:type="dxa"/>
+            <w:tcW w:w="1417" w:type="dxa"/>
+            <w:vAlign w:val="center"/>
           </w:tcPr>
           <w:p>
             <w:pPr>
@@ -2793,6 +2829,7 @@
         <w:tc>
           <w:tcPr>
             <w:tcW w:w="1276" w:type="dxa"/>
+            <w:vAlign w:val="center"/>
           </w:tcPr>
           <w:p>
             <w:pPr>
@@ -2818,7 +2855,7 @@
         </w:tc>
         <w:tc>
           <w:tcPr>
-            <w:tcW w:w="5528" w:type="dxa"/>
+            <w:tcW w:w="5670" w:type="dxa"/>
           </w:tcPr>
           <w:p>
             <w:pPr>
@@ -3183,7 +3220,7 @@
         </w:tc>
         <w:tc>
           <w:tcPr>
-            <w:tcW w:w="1984" w:type="dxa"/>
+            <w:tcW w:w="1843" w:type="dxa"/>
           </w:tcPr>
           <w:p>
             <w:pPr>
@@ -3208,7 +3245,7 @@
         </w:tc>
         <w:tc>
           <w:tcPr>
-            <w:tcW w:w="1418" w:type="dxa"/>
+            <w:tcW w:w="1417" w:type="dxa"/>
           </w:tcPr>
           <w:p>
             <w:pPr>
@@ -3253,7 +3290,7 @@
         </w:tc>
         <w:tc>
           <w:tcPr>
-            <w:tcW w:w="5528" w:type="dxa"/>
+            <w:tcW w:w="5670" w:type="dxa"/>
           </w:tcPr>
           <w:p>
             <w:pPr>
@@ -3286,6 +3323,7 @@
         <w:tc>
           <w:tcPr>
             <w:tcW w:w="993" w:type="dxa"/>
+            <w:vAlign w:val="center"/>
           </w:tcPr>
           <w:p>
             <w:pPr>
@@ -3310,7 +3348,8 @@
         </w:tc>
         <w:tc>
           <w:tcPr>
-            <w:tcW w:w="1984" w:type="dxa"/>
+            <w:tcW w:w="1843" w:type="dxa"/>
+            <w:vAlign w:val="center"/>
           </w:tcPr>
           <w:p>
             <w:pPr>
@@ -3333,7 +3372,8 @@
         </w:tc>
         <w:tc>
           <w:tcPr>
-            <w:tcW w:w="1418" w:type="dxa"/>
+            <w:tcW w:w="1417" w:type="dxa"/>
+            <w:vAlign w:val="center"/>
           </w:tcPr>
           <w:p>
             <w:pPr>
@@ -3359,6 +3399,7 @@
         <w:tc>
           <w:tcPr>
             <w:tcW w:w="1276" w:type="dxa"/>
+            <w:vAlign w:val="center"/>
           </w:tcPr>
           <w:p>
             <w:pPr>
@@ -3384,7 +3425,7 @@
         </w:tc>
         <w:tc>
           <w:tcPr>
-            <w:tcW w:w="5528" w:type="dxa"/>
+            <w:tcW w:w="5670" w:type="dxa"/>
           </w:tcPr>
           <w:p>
             <w:pPr>
@@ -3562,6 +3603,644 @@
         <w:tc>
           <w:tcPr>
             <w:tcW w:w="993" w:type="dxa"/>
+            <w:vAlign w:val="center"/>
+          </w:tcPr>
+          <w:p>
+            <w:pPr>
+              <w:rPr>
+                <w:rFonts w:ascii="Times New Roman" w:eastAsia="標楷體" w:hAnsi="Times New Roman" w:cs="Times New Roman"/>
+                <w:sz w:val="20"/>
+                <w:szCs w:val="20"/>
+              </w:rPr>
+            </w:pPr>
+            <w:r>
+              <w:rPr>
+                <w:rFonts w:ascii="Times New Roman" w:eastAsia="標楷體" w:hAnsi="Times New Roman" w:cs="Times New Roman"/>
+                <w:sz w:val="20"/>
+                <w:szCs w:val="20"/>
+              </w:rPr>
+              <w:t>ILIPI</w:t>
+            </w:r>
+          </w:p>
+        </w:tc>
+        <w:tc>
+          <w:tcPr>
+            <w:tcW w:w="1843" w:type="dxa"/>
+            <w:vAlign w:val="center"/>
+          </w:tcPr>
+          <w:p>
+            <w:pPr>
+              <w:spacing w:after="200"/>
+              <w:rPr>
+                <w:rFonts w:ascii="Times New Roman" w:eastAsia="標楷體" w:hAnsi="Times New Roman" w:cs="Times New Roman"/>
+                <w:sz w:val="20"/>
+                <w:szCs w:val="20"/>
+              </w:rPr>
+            </w:pPr>
+            <w:r>
+              <w:rPr>
+                <w:rFonts w:ascii="Times New Roman" w:eastAsia="標楷體" w:hAnsi="Times New Roman" w:cs="Times New Roman"/>
+                <w:sz w:val="20"/>
+                <w:szCs w:val="20"/>
+              </w:rPr>
+              <w:t>Lipiodol ultra-fluid 4800mg/10mL</w:t>
+            </w:r>
+          </w:p>
+        </w:tc>
+        <w:tc>
+          <w:tcPr>
+            <w:tcW w:w="1417" w:type="dxa"/>
+            <w:vAlign w:val="center"/>
+          </w:tcPr>
+          <w:p>
+            <w:pPr>
+              <w:rPr>
+                <w:rFonts w:ascii="Times New Roman" w:eastAsia="標楷體" w:hAnsi="Times New Roman" w:cs="Times New Roman"/>
+                <w:sz w:val="20"/>
+                <w:szCs w:val="20"/>
+              </w:rPr>
+            </w:pPr>
+            <w:r>
+              <w:rPr>
+                <w:rFonts w:ascii="Times New Roman" w:eastAsia="標楷體" w:hAnsi="Times New Roman" w:cs="Times New Roman"/>
+                <w:sz w:val="20"/>
+                <w:szCs w:val="20"/>
+              </w:rPr>
+              <w:t>Iodine, combined ethyl ester of fatty acid oil</w:t>
+            </w:r>
+          </w:p>
+        </w:tc>
+        <w:tc>
+          <w:tcPr>
+            <w:tcW w:w="1276" w:type="dxa"/>
+            <w:vAlign w:val="center"/>
+          </w:tcPr>
+          <w:p>
+            <w:pPr>
+              <w:ind w:rightChars="-45" w:right="-108"/>
+              <w:rPr>
+                <w:rFonts w:ascii="Times New Roman" w:eastAsia="標楷體" w:hAnsi="Times New Roman" w:cs="Times New Roman"/>
+                <w:sz w:val="20"/>
+                <w:szCs w:val="20"/>
+              </w:rPr>
+            </w:pPr>
+            <w:r>
+              <w:rPr>
+                <w:rFonts w:ascii="Times New Roman" w:eastAsia="標楷體" w:hAnsi="Times New Roman" w:cs="Times New Roman"/>
+                <w:color w:val="FF0000"/>
+                <w:sz w:val="20"/>
+                <w:szCs w:val="20"/>
+              </w:rPr>
+              <w:t>不可靜脈注射。</w:t>
+            </w:r>
+          </w:p>
+          <w:p>
+            <w:pPr>
+              <w:ind w:rightChars="-45" w:right="-108"/>
+              <w:rPr>
+                <w:rFonts w:ascii="Times New Roman" w:eastAsia="標楷體" w:hAnsi="Times New Roman" w:cs="Times New Roman"/>
+                <w:kern w:val="0"/>
+                <w:sz w:val="20"/>
+                <w:szCs w:val="20"/>
+              </w:rPr>
+            </w:pPr>
+            <w:r>
+              <w:rPr>
+                <w:rFonts w:ascii="Times New Roman" w:eastAsia="標楷體" w:hAnsi="Times New Roman" w:cs="Times New Roman" w:hint="eastAsia"/>
+                <w:kern w:val="0"/>
+                <w:sz w:val="20"/>
+                <w:szCs w:val="20"/>
+              </w:rPr>
+              <w:t>淋巴管</w:t>
+            </w:r>
+            <w:r>
+              <w:rPr>
+                <w:rFonts w:ascii="Times New Roman" w:eastAsia="標楷體" w:hAnsi="Times New Roman" w:cs="Times New Roman" w:hint="eastAsia"/>
+                <w:kern w:val="0"/>
+                <w:sz w:val="20"/>
+                <w:szCs w:val="20"/>
+              </w:rPr>
+              <w:t>注射</w:t>
+            </w:r>
+            <w:r>
+              <w:rPr>
+                <w:rFonts w:ascii="Times New Roman" w:eastAsia="標楷體" w:hAnsi="Times New Roman" w:cs="Times New Roman" w:hint="eastAsia"/>
+                <w:bCs/>
+                <w:sz w:val="20"/>
+                <w:szCs w:val="20"/>
+              </w:rPr>
+              <w:t>，</w:t>
+            </w:r>
+          </w:p>
+          <w:p>
+            <w:pPr>
+              <w:ind w:rightChars="-45" w:right="-108"/>
+              <w:rPr>
+                <w:rFonts w:ascii="Times New Roman" w:eastAsia="標楷體" w:hAnsi="Times New Roman" w:cs="Times New Roman"/>
+                <w:kern w:val="0"/>
+                <w:sz w:val="20"/>
+                <w:szCs w:val="20"/>
+              </w:rPr>
+            </w:pPr>
+            <w:r>
+              <w:rPr>
+                <w:rFonts w:ascii="Times New Roman" w:eastAsia="標楷體" w:hAnsi="Times New Roman" w:cs="Times New Roman" w:hint="eastAsia"/>
+                <w:kern w:val="0"/>
+                <w:sz w:val="20"/>
+                <w:szCs w:val="20"/>
+              </w:rPr>
+              <w:t>子宮內膜腔</w:t>
+            </w:r>
+            <w:r>
+              <w:rPr>
+                <w:rFonts w:ascii="Times New Roman" w:eastAsia="標楷體" w:hAnsi="Times New Roman" w:cs="Times New Roman" w:hint="eastAsia"/>
+                <w:kern w:val="0"/>
+                <w:sz w:val="20"/>
+                <w:szCs w:val="20"/>
+              </w:rPr>
+              <w:t>注射，</w:t>
+            </w:r>
+          </w:p>
+          <w:p>
+            <w:pPr>
+              <w:ind w:rightChars="-45" w:right="-108"/>
+              <w:rPr>
+                <w:rFonts w:ascii="Times New Roman" w:eastAsia="標楷體" w:hAnsi="Times New Roman" w:cs="Times New Roman"/>
+                <w:kern w:val="0"/>
+                <w:sz w:val="20"/>
+                <w:szCs w:val="20"/>
+              </w:rPr>
+            </w:pPr>
+            <w:r>
+              <w:rPr>
+                <w:rFonts w:ascii="Times New Roman" w:eastAsia="標楷體" w:hAnsi="Times New Roman" w:cs="Times New Roman" w:hint="eastAsia"/>
+                <w:kern w:val="0"/>
+                <w:sz w:val="20"/>
+                <w:szCs w:val="20"/>
+              </w:rPr>
+              <w:t>導管動脈</w:t>
+            </w:r>
+            <w:r>
+              <w:rPr>
+                <w:rFonts w:ascii="Times New Roman" w:eastAsia="標楷體" w:hAnsi="Times New Roman" w:cs="Times New Roman" w:hint="eastAsia"/>
+                <w:kern w:val="0"/>
+                <w:sz w:val="20"/>
+                <w:szCs w:val="20"/>
+              </w:rPr>
+              <w:t>注射</w:t>
+            </w:r>
+          </w:p>
+        </w:tc>
+        <w:tc>
+          <w:tcPr>
+            <w:tcW w:w="5670" w:type="dxa"/>
+          </w:tcPr>
+          <w:p>
+            <w:pPr>
+              <w:rPr>
+                <w:rFonts w:ascii="Times New Roman" w:eastAsia="標楷體" w:hAnsi="Times New Roman" w:cs="Times New Roman"/>
+                <w:bCs/>
+                <w:sz w:val="20"/>
+                <w:szCs w:val="20"/>
+                <w:shd w:val="pct15" w:color="auto" w:fill="FFFFFF"/>
+              </w:rPr>
+            </w:pPr>
+            <w:r>
+              <w:rPr>
+                <w:rFonts w:ascii="Times New Roman" w:eastAsia="標楷體" w:hAnsi="Times New Roman" w:cs="Times New Roman"/>
+                <w:bCs/>
+                <w:sz w:val="20"/>
+                <w:szCs w:val="20"/>
+                <w:shd w:val="pct15" w:color="auto" w:fill="FFFFFF"/>
+              </w:rPr>
+              <w:t>淋巴造影</w:t>
+            </w:r>
+          </w:p>
+          <w:p>
+            <w:pPr>
+              <w:rPr>
+                <w:rFonts w:ascii="Times New Roman" w:eastAsia="標楷體" w:hAnsi="Times New Roman" w:cs="Times New Roman"/>
+                <w:sz w:val="20"/>
+                <w:szCs w:val="20"/>
+              </w:rPr>
+            </w:pPr>
+            <w:r>
+              <w:rPr>
+                <w:rFonts w:ascii="Times New Roman" w:eastAsia="標楷體" w:hAnsi="Times New Roman" w:cs="Times New Roman"/>
+                <w:sz w:val="20"/>
+                <w:szCs w:val="20"/>
+              </w:rPr>
+              <w:t>應於影像學監控下進行，以避免注入靜脈或外滲。</w:t>
+            </w:r>
+          </w:p>
+          <w:p>
+            <w:pPr>
+              <w:rPr>
+                <w:rFonts w:ascii="Times New Roman" w:eastAsia="標楷體" w:hAnsi="Times New Roman" w:cs="Times New Roman"/>
+                <w:sz w:val="20"/>
+                <w:szCs w:val="20"/>
+              </w:rPr>
+            </w:pPr>
+            <w:r>
+              <w:rPr>
+                <w:rFonts w:ascii="Times New Roman" w:eastAsia="標楷體" w:hAnsi="Times New Roman" w:cs="Times New Roman"/>
+                <w:sz w:val="20"/>
+                <w:szCs w:val="20"/>
+              </w:rPr>
+              <w:t>成人：單側上肢淋巴造影</w:t>
+            </w:r>
+            <w:r>
+              <w:rPr>
+                <w:rFonts w:ascii="Times New Roman" w:eastAsia="標楷體" w:hAnsi="Times New Roman" w:cs="Times New Roman"/>
+                <w:sz w:val="20"/>
+                <w:szCs w:val="20"/>
+              </w:rPr>
+              <w:t>2-4mL</w:t>
+            </w:r>
+            <w:r>
+              <w:rPr>
+                <w:rFonts w:ascii="Times New Roman" w:eastAsia="標楷體" w:hAnsi="Times New Roman" w:cs="Times New Roman"/>
+                <w:sz w:val="20"/>
+                <w:szCs w:val="20"/>
+              </w:rPr>
+              <w:t>；</w:t>
+            </w:r>
+            <w:r>
+              <w:rPr>
+                <w:rFonts w:ascii="Times New Roman" w:eastAsia="標楷體" w:hAnsi="Times New Roman" w:cs="Times New Roman"/>
+                <w:sz w:val="20"/>
+                <w:szCs w:val="20"/>
+              </w:rPr>
+              <w:t>單側下肢淋巴造影</w:t>
+            </w:r>
+            <w:r>
+              <w:rPr>
+                <w:rFonts w:ascii="Times New Roman" w:eastAsia="標楷體" w:hAnsi="Times New Roman" w:cs="Times New Roman"/>
+                <w:sz w:val="20"/>
+                <w:szCs w:val="20"/>
+              </w:rPr>
+              <w:t>6-8mL</w:t>
+            </w:r>
+            <w:r>
+              <w:rPr>
+                <w:rFonts w:ascii="Times New Roman" w:eastAsia="標楷體" w:hAnsi="Times New Roman" w:cs="Times New Roman"/>
+                <w:sz w:val="20"/>
+                <w:szCs w:val="20"/>
+              </w:rPr>
+              <w:t>；</w:t>
+            </w:r>
+            <w:r>
+              <w:rPr>
+                <w:rFonts w:ascii="Times New Roman" w:eastAsia="標楷體" w:hAnsi="Times New Roman" w:cs="Times New Roman"/>
+                <w:sz w:val="20"/>
+                <w:szCs w:val="20"/>
+              </w:rPr>
+              <w:t>陰莖淋巴造影</w:t>
+            </w:r>
+            <w:r>
+              <w:rPr>
+                <w:rFonts w:ascii="Times New Roman" w:eastAsia="標楷體" w:hAnsi="Times New Roman" w:cs="Times New Roman"/>
+                <w:sz w:val="20"/>
+                <w:szCs w:val="20"/>
+              </w:rPr>
+              <w:t>2-3mL</w:t>
+            </w:r>
+            <w:r>
+              <w:rPr>
+                <w:rFonts w:ascii="Times New Roman" w:eastAsia="標楷體" w:hAnsi="Times New Roman" w:cs="Times New Roman"/>
+                <w:sz w:val="20"/>
+                <w:szCs w:val="20"/>
+              </w:rPr>
+              <w:t>；</w:t>
+            </w:r>
+            <w:r>
+              <w:rPr>
+                <w:rFonts w:ascii="Times New Roman" w:eastAsia="標楷體" w:hAnsi="Times New Roman" w:cs="Times New Roman"/>
+                <w:sz w:val="20"/>
+                <w:szCs w:val="20"/>
+              </w:rPr>
+              <w:t>頸部淋巴造影</w:t>
+            </w:r>
+            <w:r>
+              <w:rPr>
+                <w:rFonts w:ascii="Times New Roman" w:eastAsia="標楷體" w:hAnsi="Times New Roman" w:cs="Times New Roman"/>
+                <w:sz w:val="20"/>
+                <w:szCs w:val="20"/>
+              </w:rPr>
+              <w:t>1-2mL</w:t>
+            </w:r>
+            <w:r>
+              <w:rPr>
+                <w:rFonts w:ascii="Times New Roman" w:eastAsia="標楷體" w:hAnsi="Times New Roman" w:cs="Times New Roman"/>
+                <w:sz w:val="20"/>
+                <w:szCs w:val="20"/>
+              </w:rPr>
+              <w:t>。</w:t>
+            </w:r>
+          </w:p>
+          <w:p>
+            <w:pPr>
+              <w:rPr>
+                <w:rFonts w:ascii="Times New Roman" w:eastAsia="標楷體" w:hAnsi="Times New Roman" w:cs="Times New Roman"/>
+                <w:sz w:val="20"/>
+                <w:szCs w:val="20"/>
+              </w:rPr>
+            </w:pPr>
+            <w:r>
+              <w:rPr>
+                <w:rFonts w:ascii="Times New Roman" w:eastAsia="標楷體" w:hAnsi="Times New Roman" w:cs="Times New Roman"/>
+                <w:sz w:val="20"/>
+                <w:szCs w:val="20"/>
+              </w:rPr>
+              <w:t>兒童：注射</w:t>
+            </w:r>
+            <w:r>
+              <w:rPr>
+                <w:rFonts w:ascii="Times New Roman" w:eastAsia="標楷體" w:hAnsi="Times New Roman" w:cs="Times New Roman"/>
+                <w:sz w:val="20"/>
+                <w:szCs w:val="20"/>
+              </w:rPr>
+              <w:t>1-6mL</w:t>
+            </w:r>
+            <w:r>
+              <w:rPr>
+                <w:rFonts w:ascii="Times New Roman" w:eastAsia="標楷體" w:hAnsi="Times New Roman" w:cs="Times New Roman"/>
+                <w:sz w:val="20"/>
+                <w:szCs w:val="20"/>
+              </w:rPr>
+              <w:t>，依據解剖學部位投予所需顯影的最低量。</w:t>
+            </w:r>
+            <w:r>
+              <w:rPr>
+                <w:rFonts w:ascii="Times New Roman" w:eastAsia="標楷體" w:hAnsi="Times New Roman" w:cs="Times New Roman"/>
+                <w:sz w:val="20"/>
+                <w:szCs w:val="20"/>
+              </w:rPr>
+              <w:t>劑量不可超過</w:t>
+            </w:r>
+            <w:r>
+              <w:rPr>
+                <w:rFonts w:ascii="Times New Roman" w:eastAsia="標楷體" w:hAnsi="Times New Roman" w:cs="Times New Roman"/>
+                <w:sz w:val="20"/>
+                <w:szCs w:val="20"/>
+              </w:rPr>
+              <w:t>0.25mL/kg</w:t>
+            </w:r>
+            <w:r>
+              <w:rPr>
+                <w:rFonts w:ascii="Times New Roman" w:eastAsia="標楷體" w:hAnsi="Times New Roman" w:cs="Times New Roman"/>
+                <w:sz w:val="20"/>
+                <w:szCs w:val="20"/>
+              </w:rPr>
+              <w:t>。</w:t>
+            </w:r>
+          </w:p>
+          <w:p>
+            <w:pPr>
+              <w:rPr>
+                <w:rFonts w:ascii="Times New Roman" w:eastAsia="標楷體" w:hAnsi="Times New Roman" w:cs="Times New Roman"/>
+                <w:bCs/>
+                <w:sz w:val="20"/>
+                <w:szCs w:val="20"/>
+                <w:shd w:val="pct15" w:color="auto" w:fill="FFFFFF"/>
+              </w:rPr>
+            </w:pPr>
+            <w:r>
+              <w:rPr>
+                <w:rFonts w:ascii="Times New Roman" w:eastAsia="標楷體" w:hAnsi="Times New Roman" w:cs="Times New Roman"/>
+                <w:bCs/>
+                <w:sz w:val="20"/>
+                <w:szCs w:val="20"/>
+                <w:shd w:val="pct15" w:color="auto" w:fill="FFFFFF"/>
+              </w:rPr>
+              <w:t>子宮輸卵管造影</w:t>
+            </w:r>
+          </w:p>
+          <w:p>
+            <w:pPr>
+              <w:rPr>
+                <w:rFonts w:ascii="Times New Roman" w:eastAsia="標楷體" w:hAnsi="Times New Roman" w:cs="Times New Roman"/>
+                <w:sz w:val="20"/>
+                <w:szCs w:val="20"/>
+              </w:rPr>
+            </w:pPr>
+            <w:r>
+              <w:rPr>
+                <w:rFonts w:ascii="Times New Roman" w:eastAsia="標楷體" w:hAnsi="Times New Roman" w:cs="Times New Roman"/>
+                <w:sz w:val="20"/>
+                <w:szCs w:val="20"/>
+              </w:rPr>
+              <w:t>注射至子宮內膜腔並以螢光透視影像加以監控，以每次增加</w:t>
+            </w:r>
+            <w:r>
+              <w:rPr>
+                <w:rFonts w:ascii="Times New Roman" w:eastAsia="標楷體" w:hAnsi="Times New Roman" w:cs="Times New Roman"/>
+                <w:sz w:val="20"/>
+                <w:szCs w:val="20"/>
+              </w:rPr>
+              <w:t>2mL</w:t>
+            </w:r>
+            <w:r>
+              <w:rPr>
+                <w:rFonts w:ascii="Times New Roman" w:eastAsia="標楷體" w:hAnsi="Times New Roman" w:cs="Times New Roman"/>
+                <w:sz w:val="20"/>
+                <w:szCs w:val="20"/>
+              </w:rPr>
+              <w:t>的方式注射至確認顯影。</w:t>
+            </w:r>
+            <w:r>
+              <w:rPr>
+                <w:rFonts w:ascii="Times New Roman" w:eastAsia="標楷體" w:hAnsi="Times New Roman" w:cs="Times New Roman" w:hint="eastAsia"/>
+                <w:sz w:val="20"/>
+                <w:szCs w:val="20"/>
+              </w:rPr>
+              <w:t>若病人感覺不適應中斷給藥。</w:t>
+            </w:r>
+          </w:p>
+          <w:p>
+            <w:pPr>
+              <w:rPr>
+                <w:rFonts w:ascii="Times New Roman" w:eastAsia="標楷體" w:hAnsi="Times New Roman" w:cs="Times New Roman"/>
+                <w:sz w:val="20"/>
+                <w:szCs w:val="20"/>
+              </w:rPr>
+            </w:pPr>
+            <w:r>
+              <w:rPr>
+                <w:rFonts w:ascii="Times New Roman" w:eastAsia="標楷體" w:hAnsi="Times New Roman" w:cs="Times New Roman"/>
+                <w:bCs/>
+                <w:sz w:val="20"/>
+                <w:szCs w:val="20"/>
+                <w:shd w:val="pct15" w:color="auto" w:fill="FFFFFF"/>
+              </w:rPr>
+              <w:t>經導管動脈化學藥物栓塞治療</w:t>
+            </w:r>
+            <w:r>
+              <w:rPr>
+                <w:rFonts w:ascii="Times New Roman" w:eastAsia="標楷體" w:hAnsi="Times New Roman" w:cs="Times New Roman"/>
+                <w:bCs/>
+                <w:sz w:val="20"/>
+                <w:szCs w:val="20"/>
+                <w:shd w:val="pct15" w:color="auto" w:fill="FFFFFF"/>
+              </w:rPr>
+              <w:t>(Trans-Arterial Chemo-Embolisation, TACE)</w:t>
+            </w:r>
+          </w:p>
+          <w:p>
+            <w:pPr>
+              <w:rPr>
+                <w:rFonts w:ascii="Times New Roman" w:eastAsia="標楷體" w:hAnsi="Times New Roman" w:cs="Times New Roman"/>
+                <w:sz w:val="20"/>
+                <w:szCs w:val="20"/>
+              </w:rPr>
+            </w:pPr>
+            <w:r>
+              <w:rPr>
+                <w:rFonts w:ascii="Times New Roman" w:eastAsia="標楷體" w:hAnsi="Times New Roman" w:cs="Times New Roman"/>
+                <w:sz w:val="20"/>
+                <w:szCs w:val="20"/>
+              </w:rPr>
+              <w:t>劑量依腫瘤大小、肝臟及腫瘤血流供應量而不同。在影像學監控下</w:t>
+            </w:r>
+            <w:r>
+              <w:rPr>
+                <w:rFonts w:ascii="Times New Roman" w:eastAsia="標楷體" w:hAnsi="Times New Roman" w:cs="Times New Roman" w:hint="eastAsia"/>
+                <w:sz w:val="20"/>
+                <w:szCs w:val="20"/>
+              </w:rPr>
+              <w:t>將</w:t>
+            </w:r>
+            <w:r>
+              <w:rPr>
+                <w:rFonts w:ascii="Times New Roman" w:eastAsia="標楷體" w:hAnsi="Times New Roman" w:cs="Times New Roman"/>
+                <w:sz w:val="20"/>
+                <w:szCs w:val="20"/>
+              </w:rPr>
+              <w:t>1.5-15mL</w:t>
+            </w:r>
+            <w:r>
+              <w:rPr>
+                <w:rFonts w:ascii="Times New Roman" w:eastAsia="標楷體" w:hAnsi="Times New Roman" w:cs="Times New Roman"/>
+                <w:sz w:val="20"/>
+                <w:szCs w:val="20"/>
+              </w:rPr>
+              <w:t>緩慢注射，若發生停滯或倒流時應中斷給藥</w:t>
+            </w:r>
+            <w:r>
+              <w:rPr>
+                <w:rFonts w:ascii="Times New Roman" w:eastAsia="標楷體" w:hAnsi="Times New Roman" w:cs="Times New Roman"/>
+                <w:sz w:val="20"/>
+                <w:szCs w:val="20"/>
+              </w:rPr>
+              <w:t>，</w:t>
+            </w:r>
+            <w:r>
+              <w:rPr>
+                <w:rFonts w:ascii="Times New Roman" w:eastAsia="標楷體" w:hAnsi="Times New Roman" w:cs="Times New Roman"/>
+                <w:sz w:val="20"/>
+                <w:szCs w:val="20"/>
+              </w:rPr>
+              <w:t>應注射所需最小劑量，最大使用劑量不可超過</w:t>
+            </w:r>
+            <w:r>
+              <w:rPr>
+                <w:rFonts w:ascii="Times New Roman" w:eastAsia="標楷體" w:hAnsi="Times New Roman" w:cs="Times New Roman"/>
+                <w:sz w:val="20"/>
+                <w:szCs w:val="20"/>
+              </w:rPr>
+              <w:t>20</w:t>
+            </w:r>
+            <w:r>
+              <w:rPr>
+                <w:rFonts w:ascii="Times New Roman" w:eastAsia="標楷體" w:hAnsi="Times New Roman" w:cs="Times New Roman"/>
+                <w:sz w:val="20"/>
+                <w:szCs w:val="20"/>
+              </w:rPr>
+              <w:t>mL</w:t>
+            </w:r>
+            <w:r>
+              <w:rPr>
+                <w:rFonts w:ascii="Times New Roman" w:eastAsia="標楷體" w:hAnsi="Times New Roman" w:cs="Times New Roman"/>
+                <w:sz w:val="20"/>
+                <w:szCs w:val="20"/>
+              </w:rPr>
+              <w:t>。</w:t>
+            </w:r>
+          </w:p>
+          <w:p>
+            <w:pPr>
+              <w:rPr>
+                <w:rFonts w:ascii="Times New Roman" w:eastAsia="標楷體" w:hAnsi="Times New Roman" w:cs="Times New Roman" w:hint="eastAsia"/>
+                <w:sz w:val="20"/>
+                <w:szCs w:val="20"/>
+              </w:rPr>
+            </w:pPr>
+            <w:r>
+              <w:rPr>
+                <w:rFonts w:ascii="Times New Roman" w:eastAsia="標楷體" w:hAnsi="Times New Roman" w:cs="Times New Roman" w:hint="eastAsia"/>
+                <w:sz w:val="20"/>
+                <w:szCs w:val="20"/>
+                <w:shd w:val="pct15" w:color="auto" w:fill="FFFFFF"/>
+              </w:rPr>
+              <w:t>與外科黏膠混合使用於血管栓塞術</w:t>
+            </w:r>
+          </w:p>
+          <w:p>
+            <w:pPr>
+              <w:rPr>
+                <w:rFonts w:ascii="Times New Roman" w:eastAsia="標楷體" w:hAnsi="Times New Roman" w:cs="Times New Roman" w:hint="eastAsia"/>
+                <w:sz w:val="20"/>
+                <w:szCs w:val="20"/>
+              </w:rPr>
+            </w:pPr>
+            <w:r>
+              <w:rPr>
+                <w:rFonts w:ascii="Times New Roman" w:eastAsia="標楷體" w:hAnsi="Times New Roman" w:cs="Times New Roman" w:hint="eastAsia"/>
+                <w:sz w:val="20"/>
+                <w:szCs w:val="20"/>
+              </w:rPr>
+              <w:t>依病灶大小決定每次使用劑量，與外科黏膠混合的比例可由</w:t>
+            </w:r>
+            <w:r>
+              <w:rPr>
+                <w:rFonts w:ascii="Times New Roman" w:eastAsia="標楷體" w:hAnsi="Times New Roman" w:cs="Times New Roman" w:hint="eastAsia"/>
+                <w:sz w:val="20"/>
+                <w:szCs w:val="20"/>
+              </w:rPr>
+              <w:t>20%-80%</w:t>
+            </w:r>
+            <w:r>
+              <w:rPr>
+                <w:rFonts w:ascii="Times New Roman" w:eastAsia="標楷體" w:hAnsi="Times New Roman" w:cs="Times New Roman" w:hint="eastAsia"/>
+                <w:sz w:val="20"/>
+                <w:szCs w:val="20"/>
+              </w:rPr>
+              <w:t>，通常是以</w:t>
+            </w:r>
+            <w:r>
+              <w:rPr>
+                <w:rFonts w:ascii="Times New Roman" w:eastAsia="標楷體" w:hAnsi="Times New Roman" w:cs="Times New Roman" w:hint="eastAsia"/>
+                <w:sz w:val="20"/>
+                <w:szCs w:val="20"/>
+              </w:rPr>
+              <w:t xml:space="preserve">1:1 </w:t>
+            </w:r>
+            <w:r>
+              <w:rPr>
+                <w:rFonts w:ascii="Times New Roman" w:eastAsia="標楷體" w:hAnsi="Times New Roman" w:cs="Times New Roman" w:hint="eastAsia"/>
+                <w:sz w:val="20"/>
+                <w:szCs w:val="20"/>
+              </w:rPr>
+              <w:t>混合。</w:t>
+            </w:r>
+          </w:p>
+        </w:tc>
+      </w:tr>
+      <w:tr>
+        <w:tc>
+          <w:tcPr>
+            <w:tcW w:w="993" w:type="dxa"/>
+            <w:vAlign w:val="center"/>
           </w:tcPr>
           <w:p>
             <w:pPr>
@@ -3583,7 +4262,8 @@
         </w:tc>
         <w:tc>
           <w:tcPr>
-            <w:tcW w:w="1984" w:type="dxa"/>
+            <w:tcW w:w="1843" w:type="dxa"/>
+            <w:vAlign w:val="center"/>
           </w:tcPr>
           <w:p>
             <w:pPr>
@@ -3621,7 +4301,8 @@
         </w:tc>
         <w:tc>
           <w:tcPr>
-            <w:tcW w:w="1418" w:type="dxa"/>
+            <w:tcW w:w="1417" w:type="dxa"/>
+            <w:vAlign w:val="center"/>
           </w:tcPr>
           <w:p>
             <w:pPr>
@@ -3644,6 +4325,7 @@
         <w:tc>
           <w:tcPr>
             <w:tcW w:w="1276" w:type="dxa"/>
+            <w:vAlign w:val="center"/>
           </w:tcPr>
           <w:p>
             <w:pPr>
@@ -3685,21 +4367,10 @@
               <w:t>靜脈注射</w:t>
             </w:r>
           </w:p>
-          <w:p>
-            <w:pPr>
-              <w:rPr>
-                <w:rFonts w:ascii="Times New Roman" w:eastAsia="標楷體" w:hAnsi="Times New Roman" w:cs="Times New Roman"/>
-                <w:color w:val="000000" w:themeColor="text1"/>
-                <w:kern w:val="0"/>
-                <w:sz w:val="20"/>
-                <w:szCs w:val="20"/>
-              </w:rPr>
-            </w:pPr>
-          </w:p>
-        </w:tc>
-        <w:tc>
-          <w:tcPr>
-            <w:tcW w:w="5528" w:type="dxa"/>
+        </w:tc>
+        <w:tc>
+          <w:tcPr>
+            <w:tcW w:w="5670" w:type="dxa"/>
           </w:tcPr>
           <w:p>
             <w:pPr>
@@ -4215,10 +4886,10 @@
       </w:tblPr>
       <w:tblGrid>
         <w:gridCol w:w="988"/>
-        <w:gridCol w:w="1984"/>
-        <w:gridCol w:w="1418"/>
-        <w:gridCol w:w="1281"/>
-        <w:gridCol w:w="5528"/>
+        <w:gridCol w:w="1848"/>
+        <w:gridCol w:w="1417"/>
+        <w:gridCol w:w="1276"/>
+        <w:gridCol w:w="5670"/>
       </w:tblGrid>
       <w:tr>
         <w:tc>
@@ -4245,7 +4916,7 @@
         </w:tc>
         <w:tc>
           <w:tcPr>
-            <w:tcW w:w="1984" w:type="dxa"/>
+            <w:tcW w:w="1848" w:type="dxa"/>
           </w:tcPr>
           <w:p>
             <w:pPr>
@@ -4267,7 +4938,7 @@
         </w:tc>
         <w:tc>
           <w:tcPr>
-            <w:tcW w:w="1418" w:type="dxa"/>
+            <w:tcW w:w="1417" w:type="dxa"/>
           </w:tcPr>
           <w:p>
             <w:pPr>
@@ -4289,7 +4960,7 @@
         </w:tc>
         <w:tc>
           <w:tcPr>
-            <w:tcW w:w="1281" w:type="dxa"/>
+            <w:tcW w:w="1276" w:type="dxa"/>
           </w:tcPr>
           <w:p>
             <w:pPr>
@@ -4314,7 +4985,7 @@
         </w:tc>
         <w:tc>
           <w:tcPr>
-            <w:tcW w:w="5528" w:type="dxa"/>
+            <w:tcW w:w="5670" w:type="dxa"/>
           </w:tcPr>
           <w:p>
             <w:pPr>
@@ -4347,6 +5018,428 @@
         <w:tc>
           <w:tcPr>
             <w:tcW w:w="988" w:type="dxa"/>
+            <w:vAlign w:val="center"/>
+          </w:tcPr>
+          <w:p>
+            <w:pPr>
+              <w:rPr>
+                <w:rFonts w:ascii="Times New Roman" w:eastAsia="標楷體" w:hAnsi="Times New Roman" w:cs="Times New Roman"/>
+                <w:sz w:val="20"/>
+                <w:szCs w:val="20"/>
+              </w:rPr>
+            </w:pPr>
+            <w:r>
+              <w:rPr>
+                <w:rFonts w:ascii="Times New Roman" w:eastAsia="標楷體" w:hAnsi="Times New Roman" w:cs="Times New Roman" w:hint="eastAsia"/>
+                <w:sz w:val="20"/>
+                <w:szCs w:val="20"/>
+              </w:rPr>
+              <w:t>ICLAR2</w:t>
+            </w:r>
+          </w:p>
+        </w:tc>
+        <w:tc>
+          <w:tcPr>
+            <w:tcW w:w="1848" w:type="dxa"/>
+            <w:vAlign w:val="center"/>
+          </w:tcPr>
+          <w:p>
+            <w:pPr>
+              <w:rPr>
+                <w:rFonts w:ascii="Times New Roman" w:eastAsia="標楷體" w:hAnsi="Times New Roman" w:cs="Times New Roman"/>
+                <w:sz w:val="20"/>
+                <w:szCs w:val="20"/>
+              </w:rPr>
+            </w:pPr>
+            <w:r>
+              <w:rPr>
+                <w:rFonts w:ascii="Times New Roman" w:eastAsia="標楷體" w:hAnsi="Times New Roman" w:cs="Times New Roman"/>
+                <w:sz w:val="20"/>
+                <w:szCs w:val="20"/>
+              </w:rPr>
+              <w:t>Clariscan inj 0.5 mmol/mL</w:t>
+            </w:r>
+            <w:r>
+              <w:rPr>
+                <w:rFonts w:ascii="Times New Roman" w:eastAsia="標楷體" w:hAnsi="Times New Roman" w:cs="Times New Roman"/>
+                <w:sz w:val="20"/>
+                <w:szCs w:val="20"/>
+              </w:rPr>
+              <w:t>,</w:t>
+            </w:r>
+            <w:r>
+              <w:rPr>
+                <w:rFonts w:ascii="Times New Roman" w:eastAsia="標楷體" w:hAnsi="Times New Roman" w:cs="Times New Roman"/>
+                <w:sz w:val="20"/>
+                <w:szCs w:val="20"/>
+              </w:rPr>
+              <w:t xml:space="preserve"> 20mL/Bot</w:t>
+            </w:r>
+          </w:p>
+        </w:tc>
+        <w:tc>
+          <w:tcPr>
+            <w:tcW w:w="1417" w:type="dxa"/>
+            <w:vAlign w:val="center"/>
+          </w:tcPr>
+          <w:p>
+            <w:pPr>
+              <w:rPr>
+                <w:rFonts w:ascii="Times New Roman" w:eastAsia="標楷體" w:hAnsi="Times New Roman" w:cs="Times New Roman"/>
+                <w:sz w:val="20"/>
+                <w:szCs w:val="20"/>
+              </w:rPr>
+            </w:pPr>
+            <w:r>
+              <w:rPr>
+                <w:rFonts w:ascii="Times New Roman" w:eastAsia="標楷體" w:hAnsi="Times New Roman" w:cs="Times New Roman"/>
+                <w:sz w:val="20"/>
+                <w:szCs w:val="20"/>
+              </w:rPr>
+              <w:t>Gadoterate meglumine</w:t>
+            </w:r>
+          </w:p>
+        </w:tc>
+        <w:tc>
+          <w:tcPr>
+            <w:tcW w:w="1276" w:type="dxa"/>
+            <w:vAlign w:val="center"/>
+          </w:tcPr>
+          <w:p>
+            <w:pPr>
+              <w:rPr>
+                <w:rFonts w:ascii="Times New Roman" w:eastAsia="標楷體" w:hAnsi="Times New Roman" w:cs="Times New Roman"/>
+                <w:sz w:val="20"/>
+                <w:szCs w:val="20"/>
+              </w:rPr>
+            </w:pPr>
+            <w:r>
+              <w:rPr>
+                <w:rFonts w:ascii="Times New Roman" w:eastAsia="標楷體" w:hAnsi="Times New Roman" w:cs="Times New Roman" w:hint="eastAsia"/>
+                <w:kern w:val="0"/>
+                <w:sz w:val="20"/>
+                <w:szCs w:val="20"/>
+              </w:rPr>
+              <w:t>靜脈注射</w:t>
+            </w:r>
+          </w:p>
+        </w:tc>
+        <w:tc>
+          <w:tcPr>
+            <w:tcW w:w="5670" w:type="dxa"/>
+          </w:tcPr>
+          <w:p>
+            <w:pPr>
+              <w:autoSpaceDE w:val="0"/>
+              <w:autoSpaceDN w:val="0"/>
+              <w:adjustRightInd w:val="0"/>
+              <w:rPr>
+                <w:rFonts w:ascii="Times New Roman" w:eastAsia="標楷體" w:hAnsi="Times New Roman" w:cs="Times New Roman"/>
+                <w:sz w:val="20"/>
+                <w:szCs w:val="20"/>
+              </w:rPr>
+            </w:pPr>
+            <w:r>
+              <w:rPr>
+                <w:rFonts w:ascii="Times New Roman" w:eastAsia="標楷體" w:hAnsi="Times New Roman" w:cs="Times New Roman" w:hint="eastAsia"/>
+                <w:sz w:val="20"/>
+                <w:szCs w:val="20"/>
+              </w:rPr>
+              <w:t>建議劑量為大人</w:t>
+            </w:r>
+            <w:r>
+              <w:rPr>
+                <w:rFonts w:ascii="新細明體" w:eastAsia="新細明體" w:hAnsi="新細明體" w:cs="Times New Roman" w:hint="eastAsia"/>
+                <w:sz w:val="20"/>
+                <w:szCs w:val="20"/>
+              </w:rPr>
+              <w:t>、</w:t>
+            </w:r>
+            <w:r>
+              <w:rPr>
+                <w:rFonts w:ascii="Times New Roman" w:eastAsia="標楷體" w:hAnsi="Times New Roman" w:cs="Times New Roman" w:hint="eastAsia"/>
+                <w:sz w:val="20"/>
+                <w:szCs w:val="20"/>
+              </w:rPr>
+              <w:t>小孩及嬰幼兒</w:t>
+            </w:r>
+            <w:r>
+              <w:rPr>
+                <w:rFonts w:ascii="Times New Roman" w:eastAsia="標楷體" w:hAnsi="Times New Roman" w:cs="Times New Roman" w:hint="eastAsia"/>
+                <w:sz w:val="20"/>
+                <w:szCs w:val="20"/>
+              </w:rPr>
+              <w:t>0.1 mmol/kg</w:t>
+            </w:r>
+            <w:r>
+              <w:rPr>
+                <w:rFonts w:ascii="Times New Roman" w:eastAsia="標楷體" w:hAnsi="Times New Roman" w:cs="Times New Roman" w:hint="eastAsia"/>
+                <w:sz w:val="20"/>
+                <w:szCs w:val="20"/>
+              </w:rPr>
+              <w:t>(</w:t>
+            </w:r>
+            <w:r>
+              <w:rPr>
+                <w:rFonts w:ascii="Times New Roman" w:eastAsia="標楷體" w:hAnsi="Times New Roman" w:cs="Times New Roman" w:hint="eastAsia"/>
+                <w:sz w:val="20"/>
+                <w:szCs w:val="20"/>
+              </w:rPr>
+              <w:t>即</w:t>
+            </w:r>
+            <w:r>
+              <w:rPr>
+                <w:rFonts w:ascii="Times New Roman" w:eastAsia="標楷體" w:hAnsi="Times New Roman" w:cs="Times New Roman" w:hint="eastAsia"/>
+                <w:sz w:val="20"/>
+                <w:szCs w:val="20"/>
+              </w:rPr>
+              <w:t>0.2m</w:t>
+            </w:r>
+            <w:r>
+              <w:rPr>
+                <w:rFonts w:ascii="Times New Roman" w:eastAsia="標楷體" w:hAnsi="Times New Roman" w:cs="Times New Roman"/>
+                <w:sz w:val="20"/>
+                <w:szCs w:val="20"/>
+              </w:rPr>
+              <w:t>L/kg)</w:t>
+            </w:r>
+            <w:r>
+              <w:rPr>
+                <w:rFonts w:ascii="Times New Roman" w:eastAsia="標楷體" w:hAnsi="Times New Roman" w:cs="Times New Roman" w:hint="eastAsia"/>
+                <w:sz w:val="20"/>
+                <w:szCs w:val="20"/>
+              </w:rPr>
+              <w:t>。</w:t>
+            </w:r>
+          </w:p>
+          <w:p>
+            <w:pPr>
+              <w:autoSpaceDE w:val="0"/>
+              <w:autoSpaceDN w:val="0"/>
+              <w:adjustRightInd w:val="0"/>
+              <w:rPr>
+                <w:rFonts w:ascii="Times New Roman" w:eastAsia="標楷體" w:hAnsi="Times New Roman" w:cs="Times New Roman"/>
+                <w:sz w:val="20"/>
+                <w:szCs w:val="20"/>
+              </w:rPr>
+            </w:pPr>
+            <w:r>
+              <w:rPr>
+                <w:rFonts w:ascii="Times New Roman" w:eastAsia="標楷體" w:hAnsi="Times New Roman" w:cs="Times New Roman" w:hint="eastAsia"/>
+                <w:sz w:val="20"/>
+                <w:szCs w:val="20"/>
+              </w:rPr>
+              <w:t>於部分神經放射學檢查時，可使用</w:t>
+            </w:r>
+            <w:r>
+              <w:rPr>
+                <w:rFonts w:ascii="Times New Roman" w:eastAsia="標楷體" w:hAnsi="Times New Roman" w:cs="Times New Roman" w:hint="eastAsia"/>
+                <w:sz w:val="20"/>
+                <w:szCs w:val="20"/>
+              </w:rPr>
+              <w:t>0.2 mmol/kg</w:t>
+            </w:r>
+            <w:r>
+              <w:rPr>
+                <w:rFonts w:ascii="Times New Roman" w:eastAsia="標楷體" w:hAnsi="Times New Roman" w:cs="Times New Roman" w:hint="eastAsia"/>
+                <w:sz w:val="20"/>
+                <w:szCs w:val="20"/>
+              </w:rPr>
+              <w:t>(</w:t>
+            </w:r>
+            <w:r>
+              <w:rPr>
+                <w:rFonts w:ascii="Times New Roman" w:eastAsia="標楷體" w:hAnsi="Times New Roman" w:cs="Times New Roman" w:hint="eastAsia"/>
+                <w:sz w:val="20"/>
+                <w:szCs w:val="20"/>
+              </w:rPr>
+              <w:t>即</w:t>
+            </w:r>
+            <w:r>
+              <w:rPr>
+                <w:rFonts w:ascii="Times New Roman" w:eastAsia="標楷體" w:hAnsi="Times New Roman" w:cs="Times New Roman" w:hint="eastAsia"/>
+                <w:sz w:val="20"/>
+                <w:szCs w:val="20"/>
+              </w:rPr>
+              <w:t>0.4m</w:t>
+            </w:r>
+            <w:r>
+              <w:rPr>
+                <w:rFonts w:ascii="Times New Roman" w:eastAsia="標楷體" w:hAnsi="Times New Roman" w:cs="Times New Roman"/>
+                <w:sz w:val="20"/>
+                <w:szCs w:val="20"/>
+              </w:rPr>
+              <w:t>L/kg</w:t>
+            </w:r>
+            <w:r>
+              <w:rPr>
+                <w:rFonts w:ascii="Times New Roman" w:eastAsia="標楷體" w:hAnsi="Times New Roman" w:cs="Times New Roman" w:hint="eastAsia"/>
+                <w:sz w:val="20"/>
+                <w:szCs w:val="20"/>
+              </w:rPr>
+              <w:t xml:space="preserve"> </w:t>
+            </w:r>
+            <w:r>
+              <w:rPr>
+                <w:rFonts w:ascii="Times New Roman" w:eastAsia="標楷體" w:hAnsi="Times New Roman" w:cs="Times New Roman"/>
+                <w:sz w:val="20"/>
+                <w:szCs w:val="20"/>
+              </w:rPr>
+              <w:t>)</w:t>
+            </w:r>
+            <w:r>
+              <w:rPr>
+                <w:rFonts w:ascii="Times New Roman" w:eastAsia="標楷體" w:hAnsi="Times New Roman" w:cs="Times New Roman" w:hint="eastAsia"/>
+                <w:sz w:val="20"/>
+                <w:szCs w:val="20"/>
+              </w:rPr>
+              <w:t>的劑量注射第二劑。</w:t>
+            </w:r>
+          </w:p>
+          <w:p>
+            <w:pPr>
+              <w:autoSpaceDE w:val="0"/>
+              <w:autoSpaceDN w:val="0"/>
+              <w:adjustRightInd w:val="0"/>
+              <w:rPr>
+                <w:rFonts w:ascii="Times New Roman" w:eastAsia="標楷體" w:hAnsi="Times New Roman" w:cs="Times New Roman"/>
+                <w:sz w:val="20"/>
+                <w:szCs w:val="20"/>
+              </w:rPr>
+            </w:pPr>
+            <w:r>
+              <w:rPr>
+                <w:rFonts w:ascii="Times New Roman" w:eastAsia="標楷體" w:hAnsi="Times New Roman" w:cs="Times New Roman" w:hint="eastAsia"/>
+                <w:sz w:val="20"/>
+                <w:szCs w:val="20"/>
+              </w:rPr>
+              <w:t>部分區域的血管攝影時，可使用</w:t>
+            </w:r>
+            <w:r>
+              <w:rPr>
+                <w:rFonts w:ascii="Times New Roman" w:eastAsia="標楷體" w:hAnsi="Times New Roman" w:cs="Times New Roman" w:hint="eastAsia"/>
+                <w:sz w:val="20"/>
+                <w:szCs w:val="20"/>
+              </w:rPr>
+              <w:t>0.1 mmol/kg</w:t>
+            </w:r>
+            <w:r>
+              <w:rPr>
+                <w:rFonts w:ascii="Times New Roman" w:eastAsia="標楷體" w:hAnsi="Times New Roman" w:cs="Times New Roman"/>
+                <w:sz w:val="20"/>
+                <w:szCs w:val="20"/>
+              </w:rPr>
+              <w:t>(</w:t>
+            </w:r>
+            <w:r>
+              <w:rPr>
+                <w:rFonts w:ascii="Times New Roman" w:eastAsia="標楷體" w:hAnsi="Times New Roman" w:cs="Times New Roman" w:hint="eastAsia"/>
+                <w:sz w:val="20"/>
+                <w:szCs w:val="20"/>
+              </w:rPr>
+              <w:t>即</w:t>
+            </w:r>
+            <w:r>
+              <w:rPr>
+                <w:rFonts w:ascii="Times New Roman" w:eastAsia="標楷體" w:hAnsi="Times New Roman" w:cs="Times New Roman" w:hint="eastAsia"/>
+                <w:sz w:val="20"/>
+                <w:szCs w:val="20"/>
+              </w:rPr>
+              <w:t>0.2m</w:t>
+            </w:r>
+            <w:r>
+              <w:rPr>
+                <w:rFonts w:ascii="Times New Roman" w:eastAsia="標楷體" w:hAnsi="Times New Roman" w:cs="Times New Roman"/>
+                <w:sz w:val="20"/>
+                <w:szCs w:val="20"/>
+              </w:rPr>
+              <w:t>L/kg)</w:t>
+            </w:r>
+            <w:r>
+              <w:rPr>
+                <w:rFonts w:ascii="Times New Roman" w:eastAsia="標楷體" w:hAnsi="Times New Roman" w:cs="Times New Roman" w:hint="eastAsia"/>
+                <w:sz w:val="20"/>
+                <w:szCs w:val="20"/>
+              </w:rPr>
+              <w:t>的劑量注射第二劑。</w:t>
+            </w:r>
+          </w:p>
+        </w:tc>
+      </w:tr>
+      <w:tr>
+        <w:tc>
+          <w:tcPr>
+            <w:tcW w:w="988" w:type="dxa"/>
+            <w:vAlign w:val="center"/>
+          </w:tcPr>
+          <w:p>
+            <w:pPr>
+              <w:rPr>
+                <w:rFonts w:ascii="Times New Roman" w:eastAsia="標楷體" w:hAnsi="Times New Roman" w:cs="Times New Roman"/>
+                <w:sz w:val="20"/>
+                <w:szCs w:val="20"/>
+              </w:rPr>
+            </w:pPr>
+            <w:r>
+              <w:rPr>
+                <w:rFonts w:ascii="Times New Roman" w:eastAsia="標楷體" w:hAnsi="Times New Roman" w:cs="Times New Roman"/>
+                <w:sz w:val="20"/>
+                <w:szCs w:val="20"/>
+              </w:rPr>
+              <w:t>IOMNI</w:t>
+            </w:r>
+          </w:p>
+        </w:tc>
+        <w:tc>
+          <w:tcPr>
+            <w:tcW w:w="1848" w:type="dxa"/>
+            <w:vAlign w:val="center"/>
+          </w:tcPr>
+          <w:p>
+            <w:pPr>
+              <w:rPr>
+                <w:rFonts w:ascii="Times New Roman" w:eastAsia="標楷體" w:hAnsi="Times New Roman" w:cs="Times New Roman"/>
+                <w:sz w:val="20"/>
+                <w:szCs w:val="20"/>
+              </w:rPr>
+            </w:pPr>
+            <w:r>
+              <w:rPr>
+                <w:rFonts w:ascii="Times New Roman" w:eastAsia="標楷體" w:hAnsi="Times New Roman" w:cs="Times New Roman"/>
+                <w:sz w:val="20"/>
+                <w:szCs w:val="20"/>
+              </w:rPr>
+              <w:t>Omniscan inj 0.5 mmol/mL, 20mL</w:t>
+            </w:r>
+          </w:p>
+        </w:tc>
+        <w:tc>
+          <w:tcPr>
+            <w:tcW w:w="1417" w:type="dxa"/>
+            <w:vAlign w:val="center"/>
+          </w:tcPr>
+          <w:p>
+            <w:pPr>
+              <w:rPr>
+                <w:rFonts w:ascii="Times New Roman" w:eastAsia="標楷體" w:hAnsi="Times New Roman" w:cs="Times New Roman"/>
+                <w:sz w:val="20"/>
+                <w:szCs w:val="20"/>
+              </w:rPr>
+            </w:pPr>
+            <w:r>
+              <w:rPr>
+                <w:rFonts w:ascii="Times New Roman" w:eastAsia="標楷體" w:hAnsi="Times New Roman" w:cs="Times New Roman"/>
+                <w:sz w:val="20"/>
+                <w:szCs w:val="20"/>
+              </w:rPr>
+              <w:t>Gadodiamide + Caldiamide</w:t>
+            </w:r>
+          </w:p>
+        </w:tc>
+        <w:tc>
+          <w:tcPr>
+            <w:tcW w:w="1276" w:type="dxa"/>
+            <w:vAlign w:val="center"/>
           </w:tcPr>
           <w:p>
             <w:pPr>
@@ -4361,81 +5454,6 @@
             </w:pPr>
             <w:r>
               <w:rPr>
-                <w:rFonts w:ascii="Times New Roman" w:eastAsia="標楷體" w:hAnsi="Times New Roman" w:cs="Times New Roman"/>
-                <w:sz w:val="20"/>
-                <w:szCs w:val="20"/>
-              </w:rPr>
-              <w:t>IOMNI</w:t>
-            </w:r>
-          </w:p>
-        </w:tc>
-        <w:tc>
-          <w:tcPr>
-            <w:tcW w:w="1984" w:type="dxa"/>
-          </w:tcPr>
-          <w:p>
-            <w:pPr>
-              <w:rPr>
-                <w:rFonts w:ascii="Times New Roman" w:eastAsia="標楷體" w:hAnsi="Times New Roman" w:cs="Times New Roman"/>
-                <w:b/>
-                <w:bCs/>
-                <w:sz w:val="20"/>
-                <w:szCs w:val="20"/>
-                <w:u w:val="single"/>
-              </w:rPr>
-            </w:pPr>
-            <w:r>
-              <w:rPr>
-                <w:rFonts w:ascii="Times New Roman" w:eastAsia="標楷體" w:hAnsi="Times New Roman" w:cs="Times New Roman"/>
-                <w:sz w:val="20"/>
-                <w:szCs w:val="20"/>
-              </w:rPr>
-              <w:t>Omniscan inj 0.5 mmol/mL, 20mL</w:t>
-            </w:r>
-          </w:p>
-        </w:tc>
-        <w:tc>
-          <w:tcPr>
-            <w:tcW w:w="1418" w:type="dxa"/>
-          </w:tcPr>
-          <w:p>
-            <w:pPr>
-              <w:rPr>
-                <w:rFonts w:ascii="Times New Roman" w:eastAsia="標楷體" w:hAnsi="Times New Roman" w:cs="Times New Roman"/>
-                <w:b/>
-                <w:bCs/>
-                <w:sz w:val="20"/>
-                <w:szCs w:val="20"/>
-                <w:u w:val="single"/>
-              </w:rPr>
-            </w:pPr>
-            <w:r>
-              <w:rPr>
-                <w:rFonts w:ascii="Times New Roman" w:eastAsia="標楷體" w:hAnsi="Times New Roman" w:cs="Times New Roman"/>
-                <w:sz w:val="20"/>
-                <w:szCs w:val="20"/>
-              </w:rPr>
-              <w:t>Gadodiamide + Caldiamide</w:t>
-            </w:r>
-          </w:p>
-        </w:tc>
-        <w:tc>
-          <w:tcPr>
-            <w:tcW w:w="1281" w:type="dxa"/>
-          </w:tcPr>
-          <w:p>
-            <w:pPr>
-              <w:rPr>
-                <w:rFonts w:ascii="Times New Roman" w:eastAsia="標楷體" w:hAnsi="Times New Roman" w:cs="Times New Roman"/>
-                <w:b/>
-                <w:bCs/>
-                <w:sz w:val="20"/>
-                <w:szCs w:val="20"/>
-                <w:u w:val="single"/>
-              </w:rPr>
-            </w:pPr>
-            <w:r>
-              <w:rPr>
                 <w:rFonts w:ascii="Times New Roman" w:eastAsia="標楷體" w:hAnsi="Times New Roman" w:cs="Times New Roman" w:hint="eastAsia"/>
                 <w:kern w:val="0"/>
                 <w:sz w:val="20"/>
@@ -4447,7 +5465,7 @@
         </w:tc>
         <w:tc>
           <w:tcPr>
-            <w:tcW w:w="5528" w:type="dxa"/>
+            <w:tcW w:w="5670" w:type="dxa"/>
           </w:tcPr>
           <w:p>
             <w:pPr>
@@ -4534,16 +5552,18 @@
               <w:adjustRightInd w:val="0"/>
               <w:rPr>
                 <w:rFonts w:ascii="Times New Roman" w:eastAsia="標楷體" w:hAnsi="Times New Roman" w:cs="Times New Roman"/>
-                <w:sz w:val="20"/>
-                <w:szCs w:val="20"/>
-              </w:rPr>
-            </w:pPr>
-            <w:r>
-              <w:rPr>
-                <w:rFonts w:ascii="Times New Roman" w:eastAsia="標楷體" w:hAnsi="Times New Roman" w:cs="Times New Roman" w:hint="eastAsia"/>
-                <w:sz w:val="20"/>
-                <w:szCs w:val="20"/>
-              </w:rPr>
+                <w:kern w:val="0"/>
+                <w:sz w:val="20"/>
+                <w:szCs w:val="20"/>
+              </w:rPr>
+            </w:pPr>
+            <w:r>
+              <w:rPr>
+                <w:rFonts w:ascii="Times New Roman" w:eastAsia="標楷體" w:hAnsi="Times New Roman" w:cs="Times New Roman" w:hint="eastAsia"/>
+                <w:sz w:val="20"/>
+                <w:szCs w:val="20"/>
+              </w:rPr>
+              <w:lastRenderedPageBreak/>
               <w:t>0.2</w:t>
             </w:r>
             <w:r>
@@ -4560,15 +5580,7 @@
                 <w:sz w:val="20"/>
                 <w:szCs w:val="20"/>
               </w:rPr>
-              <w:t>每次</w:t>
-            </w:r>
-            <w:r>
-              <w:rPr>
-                <w:rFonts w:ascii="Times New Roman" w:eastAsia="標楷體" w:hAnsi="Times New Roman" w:cs="Times New Roman" w:hint="eastAsia"/>
-                <w:sz w:val="20"/>
-                <w:szCs w:val="20"/>
-              </w:rPr>
-              <w:t>最大量</w:t>
+              <w:t>每次最大量</w:t>
             </w:r>
             <w:r>
               <w:rPr>
@@ -4601,28 +5613,31 @@
         <w:tc>
           <w:tcPr>
             <w:tcW w:w="988" w:type="dxa"/>
-          </w:tcPr>
-          <w:p>
-            <w:pPr>
-              <w:rPr>
-                <w:rFonts w:ascii="Times New Roman" w:eastAsia="標楷體" w:hAnsi="Times New Roman" w:cs="Times New Roman"/>
-                <w:sz w:val="20"/>
-                <w:szCs w:val="20"/>
-              </w:rPr>
-            </w:pPr>
-            <w:r>
-              <w:rPr>
-                <w:rFonts w:ascii="Times New Roman" w:eastAsia="標楷體" w:hAnsi="Times New Roman" w:cs="Times New Roman"/>
-                <w:sz w:val="20"/>
-                <w:szCs w:val="20"/>
-              </w:rPr>
+            <w:vAlign w:val="center"/>
+          </w:tcPr>
+          <w:p>
+            <w:pPr>
+              <w:rPr>
+                <w:rFonts w:ascii="Times New Roman" w:eastAsia="標楷體" w:hAnsi="Times New Roman" w:cs="Times New Roman"/>
+                <w:sz w:val="20"/>
+                <w:szCs w:val="20"/>
+              </w:rPr>
+            </w:pPr>
+            <w:r>
+              <w:rPr>
+                <w:rFonts w:ascii="Times New Roman" w:eastAsia="標楷體" w:hAnsi="Times New Roman" w:cs="Times New Roman"/>
+                <w:sz w:val="20"/>
+                <w:szCs w:val="20"/>
+              </w:rPr>
+              <w:lastRenderedPageBreak/>
               <w:t>IPRIM</w:t>
             </w:r>
           </w:p>
         </w:tc>
         <w:tc>
           <w:tcPr>
-            <w:tcW w:w="1984" w:type="dxa"/>
+            <w:tcW w:w="1848" w:type="dxa"/>
+            <w:vAlign w:val="center"/>
           </w:tcPr>
           <w:p>
             <w:pPr>
@@ -4644,7 +5659,8 @@
         </w:tc>
         <w:tc>
           <w:tcPr>
-            <w:tcW w:w="1418" w:type="dxa"/>
+            <w:tcW w:w="1417" w:type="dxa"/>
+            <w:vAlign w:val="center"/>
           </w:tcPr>
           <w:p>
             <w:pPr>
@@ -4666,33 +5682,32 @@
         </w:tc>
         <w:tc>
           <w:tcPr>
-            <w:tcW w:w="1281" w:type="dxa"/>
-          </w:tcPr>
-          <w:p>
-            <w:pPr>
-              <w:rPr>
-                <w:rFonts w:ascii="Times New Roman" w:eastAsia="標楷體" w:hAnsi="Times New Roman" w:cs="Times New Roman"/>
-                <w:b/>
-                <w:bCs/>
-                <w:sz w:val="20"/>
-                <w:szCs w:val="20"/>
-                <w:u w:val="single"/>
-              </w:rPr>
-            </w:pPr>
-            <w:r>
-              <w:rPr>
-                <w:rFonts w:ascii="Times New Roman" w:eastAsia="標楷體" w:hAnsi="Times New Roman" w:cs="Times New Roman" w:hint="eastAsia"/>
+            <w:tcW w:w="1276" w:type="dxa"/>
+            <w:vAlign w:val="center"/>
+          </w:tcPr>
+          <w:p>
+            <w:pPr>
+              <w:rPr>
+                <w:rFonts w:ascii="Times New Roman" w:eastAsia="標楷體" w:hAnsi="Times New Roman" w:cs="Times New Roman"/>
                 <w:kern w:val="0"/>
                 <w:sz w:val="20"/>
                 <w:szCs w:val="20"/>
               </w:rPr>
+            </w:pPr>
+            <w:r>
+              <w:rPr>
+                <w:rFonts w:ascii="Times New Roman" w:eastAsia="標楷體" w:hAnsi="Times New Roman" w:cs="Times New Roman" w:hint="eastAsia"/>
+                <w:kern w:val="0"/>
+                <w:sz w:val="20"/>
+                <w:szCs w:val="20"/>
+              </w:rPr>
               <w:t>靜脈注射</w:t>
             </w:r>
           </w:p>
         </w:tc>
         <w:tc>
           <w:tcPr>
-            <w:tcW w:w="5528" w:type="dxa"/>
+            <w:tcW w:w="5670" w:type="dxa"/>
           </w:tcPr>
           <w:p>
             <w:pPr>
@@ -4896,16 +5911,16 @@
         <w:tblLook w:val="04A0" w:firstRow="1" w:lastRow="0" w:firstColumn="1" w:lastColumn="0" w:noHBand="0" w:noVBand="1"/>
       </w:tblPr>
       <w:tblGrid>
-        <w:gridCol w:w="988"/>
-        <w:gridCol w:w="1984"/>
-        <w:gridCol w:w="1418"/>
-        <w:gridCol w:w="1281"/>
-        <w:gridCol w:w="5528"/>
+        <w:gridCol w:w="993"/>
+        <w:gridCol w:w="1843"/>
+        <w:gridCol w:w="1417"/>
+        <w:gridCol w:w="1276"/>
+        <w:gridCol w:w="5670"/>
       </w:tblGrid>
       <w:tr>
         <w:tc>
           <w:tcPr>
-            <w:tcW w:w="988" w:type="dxa"/>
+            <w:tcW w:w="993" w:type="dxa"/>
           </w:tcPr>
           <w:p>
             <w:pPr>
@@ -4927,7 +5942,7 @@
         </w:tc>
         <w:tc>
           <w:tcPr>
-            <w:tcW w:w="1984" w:type="dxa"/>
+            <w:tcW w:w="1843" w:type="dxa"/>
           </w:tcPr>
           <w:p>
             <w:pPr>
@@ -4949,7 +5964,7 @@
         </w:tc>
         <w:tc>
           <w:tcPr>
-            <w:tcW w:w="1418" w:type="dxa"/>
+            <w:tcW w:w="1417" w:type="dxa"/>
           </w:tcPr>
           <w:p>
             <w:pPr>
@@ -4971,7 +5986,7 @@
         </w:tc>
         <w:tc>
           <w:tcPr>
-            <w:tcW w:w="1281" w:type="dxa"/>
+            <w:tcW w:w="1276" w:type="dxa"/>
           </w:tcPr>
           <w:p>
             <w:pPr>
@@ -4996,7 +6011,7 @@
         </w:tc>
         <w:tc>
           <w:tcPr>
-            <w:tcW w:w="5528" w:type="dxa"/>
+            <w:tcW w:w="5670" w:type="dxa"/>
           </w:tcPr>
           <w:p>
             <w:pPr>
@@ -5028,7 +6043,8 @@
       <w:tr>
         <w:tc>
           <w:tcPr>
-            <w:tcW w:w="988" w:type="dxa"/>
+            <w:tcW w:w="993" w:type="dxa"/>
+            <w:vAlign w:val="center"/>
           </w:tcPr>
           <w:p>
             <w:pPr>
@@ -5051,7 +6067,8 @@
         </w:tc>
         <w:tc>
           <w:tcPr>
-            <w:tcW w:w="1984" w:type="dxa"/>
+            <w:tcW w:w="1843" w:type="dxa"/>
+            <w:vAlign w:val="center"/>
           </w:tcPr>
           <w:p>
             <w:pPr>
@@ -5090,7 +6107,8 @@
         </w:tc>
         <w:tc>
           <w:tcPr>
-            <w:tcW w:w="1418" w:type="dxa"/>
+            <w:tcW w:w="1417" w:type="dxa"/>
+            <w:vAlign w:val="center"/>
           </w:tcPr>
           <w:p>
             <w:pPr>
@@ -5113,7 +6131,8 @@
         </w:tc>
         <w:tc>
           <w:tcPr>
-            <w:tcW w:w="1281" w:type="dxa"/>
+            <w:tcW w:w="1276" w:type="dxa"/>
+            <w:vAlign w:val="center"/>
           </w:tcPr>
           <w:p>
             <w:pPr>
@@ -5137,7 +6156,7 @@
         </w:tc>
         <w:tc>
           <w:tcPr>
-            <w:tcW w:w="5528" w:type="dxa"/>
+            <w:tcW w:w="5670" w:type="dxa"/>
           </w:tcPr>
           <w:p>
             <w:pPr>
@@ -5315,6 +6334,1029 @@
               </w:rPr>
               <w:t>。</w:t>
             </w:r>
+          </w:p>
+        </w:tc>
+      </w:tr>
+      <w:tr>
+        <w:tc>
+          <w:tcPr>
+            <w:tcW w:w="993" w:type="dxa"/>
+            <w:vAlign w:val="center"/>
+          </w:tcPr>
+          <w:p>
+            <w:pPr>
+              <w:rPr>
+                <w:rFonts w:ascii="Times New Roman" w:eastAsia="標楷體" w:hAnsi="Times New Roman" w:cs="Times New Roman"/>
+                <w:sz w:val="20"/>
+                <w:szCs w:val="20"/>
+              </w:rPr>
+            </w:pPr>
+            <w:r>
+              <w:rPr>
+                <w:rFonts w:ascii="Times New Roman" w:eastAsia="標楷體" w:hAnsi="Times New Roman" w:cs="Times New Roman" w:hint="eastAsia"/>
+                <w:sz w:val="20"/>
+                <w:szCs w:val="20"/>
+              </w:rPr>
+              <w:t>ISONA</w:t>
+            </w:r>
+          </w:p>
+        </w:tc>
+        <w:tc>
+          <w:tcPr>
+            <w:tcW w:w="1843" w:type="dxa"/>
+            <w:vAlign w:val="center"/>
+          </w:tcPr>
+          <w:p>
+            <w:pPr>
+              <w:rPr>
+                <w:rFonts w:ascii="Times New Roman" w:eastAsia="標楷體" w:hAnsi="Times New Roman" w:cs="Times New Roman"/>
+                <w:sz w:val="20"/>
+                <w:szCs w:val="20"/>
+              </w:rPr>
+            </w:pPr>
+            <w:r>
+              <w:rPr>
+                <w:rFonts w:ascii="Times New Roman" w:eastAsia="標楷體" w:hAnsi="Times New Roman" w:cs="Times New Roman"/>
+                <w:sz w:val="20"/>
+                <w:szCs w:val="20"/>
+              </w:rPr>
+              <w:t>Sonazoid inj 8 microliter/mL, 2mL</w:t>
+            </w:r>
+          </w:p>
+        </w:tc>
+        <w:tc>
+          <w:tcPr>
+            <w:tcW w:w="1417" w:type="dxa"/>
+            <w:vAlign w:val="center"/>
+          </w:tcPr>
+          <w:p>
+            <w:pPr>
+              <w:ind w:rightChars="-45" w:right="-108"/>
+              <w:rPr>
+                <w:rFonts w:ascii="Times New Roman" w:eastAsia="標楷體" w:hAnsi="Times New Roman" w:cs="Times New Roman"/>
+                <w:sz w:val="20"/>
+                <w:szCs w:val="20"/>
+              </w:rPr>
+            </w:pPr>
+            <w:r>
+              <w:rPr>
+                <w:rFonts w:ascii="Times New Roman" w:eastAsia="標楷體" w:hAnsi="Times New Roman" w:cs="Times New Roman"/>
+                <w:sz w:val="20"/>
+                <w:szCs w:val="20"/>
+              </w:rPr>
+              <w:t>Perfluorobutan</w:t>
+            </w:r>
+            <w:r>
+              <w:rPr>
+                <w:rFonts w:ascii="Times New Roman" w:eastAsia="標楷體" w:hAnsi="Times New Roman" w:cs="Times New Roman" w:hint="eastAsia"/>
+                <w:sz w:val="20"/>
+                <w:szCs w:val="20"/>
+              </w:rPr>
+              <w:t xml:space="preserve"> </w:t>
+            </w:r>
+            <w:r>
+              <w:rPr>
+                <w:rFonts w:ascii="Times New Roman" w:eastAsia="標楷體" w:hAnsi="Times New Roman" w:cs="Times New Roman"/>
+                <w:sz w:val="20"/>
+                <w:szCs w:val="20"/>
+              </w:rPr>
+              <w:t>microbubbles</w:t>
+            </w:r>
+          </w:p>
+        </w:tc>
+        <w:tc>
+          <w:tcPr>
+            <w:tcW w:w="1276" w:type="dxa"/>
+            <w:vAlign w:val="center"/>
+          </w:tcPr>
+          <w:p>
+            <w:pPr>
+              <w:rPr>
+                <w:rFonts w:ascii="Times New Roman" w:eastAsia="標楷體" w:hAnsi="Times New Roman" w:cs="Times New Roman"/>
+                <w:kern w:val="0"/>
+                <w:sz w:val="20"/>
+                <w:szCs w:val="20"/>
+              </w:rPr>
+            </w:pPr>
+            <w:r>
+              <w:rPr>
+                <w:rFonts w:ascii="Times New Roman" w:eastAsia="標楷體" w:hAnsi="Times New Roman" w:cs="Times New Roman" w:hint="eastAsia"/>
+                <w:kern w:val="0"/>
+                <w:sz w:val="20"/>
+                <w:szCs w:val="20"/>
+              </w:rPr>
+              <w:t>靜脈注</w:t>
+            </w:r>
+            <w:bookmarkStart w:id="0" w:name="_GoBack"/>
+            <w:bookmarkEnd w:id="0"/>
+            <w:r>
+              <w:rPr>
+                <w:rFonts w:ascii="Times New Roman" w:eastAsia="標楷體" w:hAnsi="Times New Roman" w:cs="Times New Roman" w:hint="eastAsia"/>
+                <w:kern w:val="0"/>
+                <w:sz w:val="20"/>
+                <w:szCs w:val="20"/>
+              </w:rPr>
+              <w:t>射</w:t>
+            </w:r>
+          </w:p>
+        </w:tc>
+        <w:tc>
+          <w:tcPr>
+            <w:tcW w:w="5670" w:type="dxa"/>
+          </w:tcPr>
+          <w:p>
+            <w:pPr>
+              <w:pStyle w:val="a8"/>
+              <w:numPr>
+                <w:ilvl w:val="0"/>
+                <w:numId w:val="5"/>
+              </w:numPr>
+              <w:ind w:leftChars="0"/>
+              <w:rPr>
+                <w:rFonts w:ascii="Times New Roman" w:eastAsia="標楷體" w:hAnsi="Times New Roman" w:cs="Times New Roman"/>
+                <w:sz w:val="20"/>
+                <w:szCs w:val="20"/>
+              </w:rPr>
+            </w:pPr>
+            <w:r>
+              <w:rPr>
+                <w:rFonts w:ascii="Times New Roman" w:eastAsia="標楷體" w:hAnsi="Times New Roman" w:cs="Times New Roman" w:hint="eastAsia"/>
+                <w:sz w:val="20"/>
+                <w:szCs w:val="20"/>
+              </w:rPr>
+              <w:t>肝臟超音波對比劑</w:t>
+            </w:r>
+          </w:p>
+          <w:p>
+            <w:pPr>
+              <w:rPr>
+                <w:rFonts w:ascii="Times New Roman" w:eastAsia="標楷體" w:hAnsi="Times New Roman" w:cs="Times New Roman"/>
+                <w:sz w:val="20"/>
+                <w:szCs w:val="20"/>
+              </w:rPr>
+            </w:pPr>
+            <w:r>
+              <w:rPr>
+                <w:rFonts w:ascii="Times New Roman" w:eastAsia="標楷體" w:hAnsi="Times New Roman" w:cs="Times New Roman" w:hint="eastAsia"/>
+                <w:sz w:val="20"/>
+                <w:szCs w:val="20"/>
+              </w:rPr>
+              <w:t>成人</w:t>
+            </w:r>
+            <w:r>
+              <w:rPr>
+                <w:rFonts w:ascii="Times New Roman" w:eastAsia="標楷體" w:hAnsi="Times New Roman" w:cs="Times New Roman" w:hint="eastAsia"/>
+                <w:sz w:val="20"/>
+                <w:szCs w:val="20"/>
+              </w:rPr>
+              <w:t>建議劑量為</w:t>
+            </w:r>
+            <w:r>
+              <w:rPr>
+                <w:rFonts w:ascii="Times New Roman" w:eastAsia="標楷體" w:hAnsi="Times New Roman" w:cs="Times New Roman" w:hint="eastAsia"/>
+                <w:sz w:val="20"/>
+                <w:szCs w:val="20"/>
+              </w:rPr>
+              <w:t>0.12</w:t>
+            </w:r>
+            <w:r>
+              <w:t xml:space="preserve"> </w:t>
+            </w:r>
+            <w:r>
+              <w:rPr>
+                <w:rFonts w:ascii="Times New Roman" w:eastAsia="標楷體" w:hAnsi="Times New Roman" w:cs="Times New Roman"/>
+                <w:sz w:val="20"/>
+                <w:szCs w:val="20"/>
+              </w:rPr>
+              <w:t>microliter</w:t>
+            </w:r>
+            <w:r>
+              <w:rPr>
+                <w:rFonts w:ascii="Times New Roman" w:eastAsia="標楷體" w:hAnsi="Times New Roman" w:cs="Times New Roman" w:hint="eastAsia"/>
+                <w:sz w:val="20"/>
+                <w:szCs w:val="20"/>
+              </w:rPr>
+              <w:t>全氟丁烷</w:t>
+            </w:r>
+            <w:r>
+              <w:rPr>
+                <w:rFonts w:ascii="Times New Roman" w:eastAsia="標楷體" w:hAnsi="Times New Roman" w:cs="Times New Roman" w:hint="eastAsia"/>
+                <w:sz w:val="20"/>
+                <w:szCs w:val="20"/>
+              </w:rPr>
+              <w:t>(</w:t>
+            </w:r>
+            <w:r>
+              <w:rPr>
+                <w:rFonts w:ascii="Times New Roman" w:eastAsia="標楷體" w:hAnsi="Times New Roman" w:cs="Times New Roman" w:hint="eastAsia"/>
+                <w:sz w:val="20"/>
+                <w:szCs w:val="20"/>
+              </w:rPr>
+              <w:t>PFB</w:t>
+            </w:r>
+            <w:r>
+              <w:rPr>
+                <w:rFonts w:ascii="Times New Roman" w:eastAsia="標楷體" w:hAnsi="Times New Roman" w:cs="Times New Roman"/>
+                <w:sz w:val="20"/>
+                <w:szCs w:val="20"/>
+              </w:rPr>
+              <w:t>)</w:t>
+            </w:r>
+            <w:r>
+              <w:rPr>
+                <w:rFonts w:ascii="Times New Roman" w:eastAsia="標楷體" w:hAnsi="Times New Roman" w:cs="Times New Roman" w:hint="eastAsia"/>
+                <w:sz w:val="20"/>
+                <w:szCs w:val="20"/>
+              </w:rPr>
+              <w:t>微泡</w:t>
+            </w:r>
+            <w:r>
+              <w:rPr>
+                <w:rFonts w:ascii="Times New Roman" w:eastAsia="標楷體" w:hAnsi="Times New Roman" w:cs="Times New Roman" w:hint="eastAsia"/>
+                <w:sz w:val="20"/>
+                <w:szCs w:val="20"/>
+              </w:rPr>
+              <w:t>/</w:t>
+            </w:r>
+            <w:r>
+              <w:rPr>
+                <w:rFonts w:ascii="Times New Roman" w:eastAsia="標楷體" w:hAnsi="Times New Roman" w:cs="Times New Roman" w:hint="eastAsia"/>
+                <w:sz w:val="20"/>
+                <w:szCs w:val="20"/>
+              </w:rPr>
+              <w:t>kg</w:t>
+            </w:r>
+            <w:r>
+              <w:rPr>
+                <w:rFonts w:ascii="標楷體" w:eastAsia="標楷體" w:hAnsi="標楷體" w:cs="Times New Roman" w:hint="eastAsia"/>
+                <w:sz w:val="20"/>
+                <w:szCs w:val="20"/>
+              </w:rPr>
+              <w:t>。</w:t>
+            </w:r>
+            <w:r>
+              <w:rPr>
+                <w:rFonts w:ascii="標楷體" w:eastAsia="標楷體" w:hAnsi="標楷體" w:cs="Times New Roman" w:hint="eastAsia"/>
+                <w:sz w:val="20"/>
+                <w:szCs w:val="20"/>
+              </w:rPr>
+              <w:t>可參考下列劑量表。</w:t>
+            </w:r>
+          </w:p>
+          <w:tbl>
+            <w:tblPr>
+              <w:tblStyle w:val="ab"/>
+              <w:tblW w:w="0" w:type="auto"/>
+              <w:tblLayout w:type="fixed"/>
+              <w:tblLook w:val="04A0" w:firstRow="1" w:lastRow="0" w:firstColumn="1" w:lastColumn="0" w:noHBand="0" w:noVBand="1"/>
+            </w:tblPr>
+            <w:tblGrid>
+              <w:gridCol w:w="416"/>
+              <w:gridCol w:w="1030"/>
+              <w:gridCol w:w="602"/>
+              <w:gridCol w:w="566"/>
+              <w:gridCol w:w="566"/>
+              <w:gridCol w:w="566"/>
+              <w:gridCol w:w="566"/>
+              <w:gridCol w:w="566"/>
+              <w:gridCol w:w="566"/>
+            </w:tblGrid>
+            <w:tr>
+              <w:tc>
+                <w:tcPr>
+                  <w:tcW w:w="1446" w:type="dxa"/>
+                  <w:gridSpan w:val="2"/>
+                  <w:vAlign w:val="center"/>
+                </w:tcPr>
+                <w:p>
+                  <w:pPr>
+                    <w:jc w:val="center"/>
+                    <w:rPr>
+                      <w:rFonts w:ascii="Times New Roman" w:eastAsia="標楷體" w:hAnsi="Times New Roman" w:cs="Times New Roman"/>
+                      <w:sz w:val="20"/>
+                      <w:szCs w:val="20"/>
+                    </w:rPr>
+                  </w:pPr>
+                  <w:r>
+                    <w:rPr>
+                      <w:rFonts w:ascii="Times New Roman" w:eastAsia="標楷體" w:hAnsi="Times New Roman" w:cs="Times New Roman" w:hint="eastAsia"/>
+                      <w:sz w:val="20"/>
+                      <w:szCs w:val="20"/>
+                    </w:rPr>
+                    <w:t>體重</w:t>
+                  </w:r>
+                  <w:r>
+                    <w:rPr>
+                      <w:rFonts w:ascii="Times New Roman" w:eastAsia="標楷體" w:hAnsi="Times New Roman" w:cs="Times New Roman" w:hint="eastAsia"/>
+                      <w:sz w:val="20"/>
+                      <w:szCs w:val="20"/>
+                    </w:rPr>
+                    <w:t>(kg)</w:t>
+                  </w:r>
+                </w:p>
+              </w:tc>
+              <w:tc>
+                <w:tcPr>
+                  <w:tcW w:w="602" w:type="dxa"/>
+                  <w:vAlign w:val="center"/>
+                </w:tcPr>
+                <w:p>
+                  <w:pPr>
+                    <w:jc w:val="center"/>
+                    <w:rPr>
+                      <w:rFonts w:ascii="Times New Roman" w:eastAsia="標楷體" w:hAnsi="Times New Roman" w:cs="Times New Roman"/>
+                      <w:sz w:val="20"/>
+                      <w:szCs w:val="20"/>
+                    </w:rPr>
+                  </w:pPr>
+                  <w:r>
+                    <w:rPr>
+                      <w:rFonts w:ascii="Times New Roman" w:eastAsia="標楷體" w:hAnsi="Times New Roman" w:cs="Times New Roman" w:hint="eastAsia"/>
+                      <w:sz w:val="20"/>
+                      <w:szCs w:val="20"/>
+                    </w:rPr>
+                    <w:t>40</w:t>
+                  </w:r>
+                </w:p>
+              </w:tc>
+              <w:tc>
+                <w:tcPr>
+                  <w:tcW w:w="566" w:type="dxa"/>
+                  <w:vAlign w:val="center"/>
+                </w:tcPr>
+                <w:p>
+                  <w:pPr>
+                    <w:jc w:val="center"/>
+                    <w:rPr>
+                      <w:rFonts w:ascii="Times New Roman" w:eastAsia="標楷體" w:hAnsi="Times New Roman" w:cs="Times New Roman"/>
+                      <w:sz w:val="20"/>
+                      <w:szCs w:val="20"/>
+                    </w:rPr>
+                  </w:pPr>
+                  <w:r>
+                    <w:rPr>
+                      <w:rFonts w:ascii="Times New Roman" w:eastAsia="標楷體" w:hAnsi="Times New Roman" w:cs="Times New Roman" w:hint="eastAsia"/>
+                      <w:sz w:val="20"/>
+                      <w:szCs w:val="20"/>
+                    </w:rPr>
+                    <w:t>50</w:t>
+                  </w:r>
+                </w:p>
+              </w:tc>
+              <w:tc>
+                <w:tcPr>
+                  <w:tcW w:w="566" w:type="dxa"/>
+                  <w:vAlign w:val="center"/>
+                </w:tcPr>
+                <w:p>
+                  <w:pPr>
+                    <w:jc w:val="center"/>
+                    <w:rPr>
+                      <w:rFonts w:ascii="Times New Roman" w:eastAsia="標楷體" w:hAnsi="Times New Roman" w:cs="Times New Roman"/>
+                      <w:sz w:val="20"/>
+                      <w:szCs w:val="20"/>
+                    </w:rPr>
+                  </w:pPr>
+                  <w:r>
+                    <w:rPr>
+                      <w:rFonts w:ascii="Times New Roman" w:eastAsia="標楷體" w:hAnsi="Times New Roman" w:cs="Times New Roman" w:hint="eastAsia"/>
+                      <w:sz w:val="20"/>
+                      <w:szCs w:val="20"/>
+                    </w:rPr>
+                    <w:t>60</w:t>
+                  </w:r>
+                </w:p>
+              </w:tc>
+              <w:tc>
+                <w:tcPr>
+                  <w:tcW w:w="566" w:type="dxa"/>
+                  <w:vAlign w:val="center"/>
+                </w:tcPr>
+                <w:p>
+                  <w:pPr>
+                    <w:jc w:val="center"/>
+                    <w:rPr>
+                      <w:rFonts w:ascii="Times New Roman" w:eastAsia="標楷體" w:hAnsi="Times New Roman" w:cs="Times New Roman"/>
+                      <w:sz w:val="20"/>
+                      <w:szCs w:val="20"/>
+                    </w:rPr>
+                  </w:pPr>
+                  <w:r>
+                    <w:rPr>
+                      <w:rFonts w:ascii="Times New Roman" w:eastAsia="標楷體" w:hAnsi="Times New Roman" w:cs="Times New Roman" w:hint="eastAsia"/>
+                      <w:sz w:val="20"/>
+                      <w:szCs w:val="20"/>
+                    </w:rPr>
+                    <w:t>70</w:t>
+                  </w:r>
+                </w:p>
+              </w:tc>
+              <w:tc>
+                <w:tcPr>
+                  <w:tcW w:w="566" w:type="dxa"/>
+                  <w:vAlign w:val="center"/>
+                </w:tcPr>
+                <w:p>
+                  <w:pPr>
+                    <w:jc w:val="center"/>
+                    <w:rPr>
+                      <w:rFonts w:ascii="Times New Roman" w:eastAsia="標楷體" w:hAnsi="Times New Roman" w:cs="Times New Roman"/>
+                      <w:sz w:val="20"/>
+                      <w:szCs w:val="20"/>
+                    </w:rPr>
+                  </w:pPr>
+                  <w:r>
+                    <w:rPr>
+                      <w:rFonts w:ascii="Times New Roman" w:eastAsia="標楷體" w:hAnsi="Times New Roman" w:cs="Times New Roman" w:hint="eastAsia"/>
+                      <w:sz w:val="20"/>
+                      <w:szCs w:val="20"/>
+                    </w:rPr>
+                    <w:t>80</w:t>
+                  </w:r>
+                </w:p>
+              </w:tc>
+              <w:tc>
+                <w:tcPr>
+                  <w:tcW w:w="566" w:type="dxa"/>
+                  <w:vAlign w:val="center"/>
+                </w:tcPr>
+                <w:p>
+                  <w:pPr>
+                    <w:jc w:val="center"/>
+                    <w:rPr>
+                      <w:rFonts w:ascii="Times New Roman" w:eastAsia="標楷體" w:hAnsi="Times New Roman" w:cs="Times New Roman"/>
+                      <w:sz w:val="20"/>
+                      <w:szCs w:val="20"/>
+                    </w:rPr>
+                  </w:pPr>
+                  <w:r>
+                    <w:rPr>
+                      <w:rFonts w:ascii="Times New Roman" w:eastAsia="標楷體" w:hAnsi="Times New Roman" w:cs="Times New Roman" w:hint="eastAsia"/>
+                      <w:sz w:val="20"/>
+                      <w:szCs w:val="20"/>
+                    </w:rPr>
+                    <w:t>90</w:t>
+                  </w:r>
+                </w:p>
+              </w:tc>
+              <w:tc>
+                <w:tcPr>
+                  <w:tcW w:w="566" w:type="dxa"/>
+                  <w:vAlign w:val="center"/>
+                </w:tcPr>
+                <w:p>
+                  <w:pPr>
+                    <w:jc w:val="center"/>
+                    <w:rPr>
+                      <w:rFonts w:ascii="Times New Roman" w:eastAsia="標楷體" w:hAnsi="Times New Roman" w:cs="Times New Roman"/>
+                      <w:sz w:val="20"/>
+                      <w:szCs w:val="20"/>
+                    </w:rPr>
+                  </w:pPr>
+                  <w:r>
+                    <w:rPr>
+                      <w:rFonts w:ascii="Times New Roman" w:eastAsia="標楷體" w:hAnsi="Times New Roman" w:cs="Times New Roman" w:hint="eastAsia"/>
+                      <w:sz w:val="20"/>
+                      <w:szCs w:val="20"/>
+                    </w:rPr>
+                    <w:t>100</w:t>
+                  </w:r>
+                </w:p>
+              </w:tc>
+            </w:tr>
+            <w:tr>
+              <w:tc>
+                <w:tcPr>
+                  <w:tcW w:w="416" w:type="dxa"/>
+                  <w:vMerge w:val="restart"/>
+                  <w:vAlign w:val="center"/>
+                </w:tcPr>
+                <w:p>
+                  <w:pPr>
+                    <w:jc w:val="center"/>
+                    <w:rPr>
+                      <w:rFonts w:ascii="Times New Roman" w:eastAsia="標楷體" w:hAnsi="Times New Roman" w:cs="Times New Roman"/>
+                      <w:sz w:val="20"/>
+                      <w:szCs w:val="20"/>
+                    </w:rPr>
+                  </w:pPr>
+                  <w:r>
+                    <w:rPr>
+                      <w:rFonts w:ascii="Times New Roman" w:eastAsia="標楷體" w:hAnsi="Times New Roman" w:cs="Times New Roman" w:hint="eastAsia"/>
+                      <w:sz w:val="20"/>
+                      <w:szCs w:val="20"/>
+                    </w:rPr>
+                    <w:t>劑量</w:t>
+                  </w:r>
+                </w:p>
+              </w:tc>
+              <w:tc>
+                <w:tcPr>
+                  <w:tcW w:w="1030" w:type="dxa"/>
+                  <w:vAlign w:val="center"/>
+                </w:tcPr>
+                <w:p>
+                  <w:pPr>
+                    <w:ind w:leftChars="-29" w:rightChars="-45" w:right="-108" w:hangingChars="35" w:hanging="70"/>
+                    <w:jc w:val="center"/>
+                    <w:rPr>
+                      <w:rFonts w:ascii="Times New Roman" w:eastAsia="標楷體" w:hAnsi="Times New Roman" w:cs="Times New Roman"/>
+                      <w:sz w:val="20"/>
+                      <w:szCs w:val="20"/>
+                    </w:rPr>
+                  </w:pPr>
+                  <w:r>
+                    <w:rPr>
+                      <w:rFonts w:ascii="Times New Roman" w:eastAsia="標楷體" w:hAnsi="Times New Roman" w:cs="Times New Roman" w:hint="eastAsia"/>
+                      <w:sz w:val="20"/>
+                      <w:szCs w:val="20"/>
+                    </w:rPr>
+                    <w:t>懸液</w:t>
+                  </w:r>
+                </w:p>
+                <w:p>
+                  <w:pPr>
+                    <w:ind w:leftChars="-29" w:rightChars="-45" w:right="-108" w:hangingChars="35" w:hanging="70"/>
+                    <w:jc w:val="center"/>
+                    <w:rPr>
+                      <w:rFonts w:ascii="Times New Roman" w:eastAsia="標楷體" w:hAnsi="Times New Roman" w:cs="Times New Roman"/>
+                      <w:sz w:val="20"/>
+                      <w:szCs w:val="20"/>
+                    </w:rPr>
+                  </w:pPr>
+                  <w:r>
+                    <w:rPr>
+                      <w:rFonts w:ascii="Times New Roman" w:eastAsia="標楷體" w:hAnsi="Times New Roman" w:cs="Times New Roman" w:hint="eastAsia"/>
+                      <w:sz w:val="20"/>
+                      <w:szCs w:val="20"/>
+                    </w:rPr>
+                    <w:t>(</w:t>
+                  </w:r>
+                  <w:r>
+                    <w:rPr>
+                      <w:rFonts w:ascii="Times New Roman" w:eastAsia="標楷體" w:hAnsi="Times New Roman" w:cs="Times New Roman"/>
+                      <w:sz w:val="20"/>
+                      <w:szCs w:val="20"/>
+                    </w:rPr>
+                    <w:t>mL</w:t>
+                  </w:r>
+                  <w:r>
+                    <w:rPr>
+                      <w:rFonts w:ascii="Times New Roman" w:eastAsia="標楷體" w:hAnsi="Times New Roman" w:cs="Times New Roman" w:hint="eastAsia"/>
+                      <w:sz w:val="20"/>
+                      <w:szCs w:val="20"/>
+                    </w:rPr>
+                    <w:t>)</w:t>
+                  </w:r>
+                </w:p>
+              </w:tc>
+              <w:tc>
+                <w:tcPr>
+                  <w:tcW w:w="602" w:type="dxa"/>
+                  <w:vAlign w:val="center"/>
+                </w:tcPr>
+                <w:p>
+                  <w:pPr>
+                    <w:jc w:val="center"/>
+                    <w:rPr>
+                      <w:rFonts w:ascii="Times New Roman" w:eastAsia="標楷體" w:hAnsi="Times New Roman" w:cs="Times New Roman"/>
+                      <w:sz w:val="20"/>
+                      <w:szCs w:val="20"/>
+                    </w:rPr>
+                  </w:pPr>
+                  <w:r>
+                    <w:rPr>
+                      <w:rFonts w:ascii="Times New Roman" w:eastAsia="標楷體" w:hAnsi="Times New Roman" w:cs="Times New Roman" w:hint="eastAsia"/>
+                      <w:sz w:val="20"/>
+                      <w:szCs w:val="20"/>
+                    </w:rPr>
+                    <w:t>0.60</w:t>
+                  </w:r>
+                </w:p>
+              </w:tc>
+              <w:tc>
+                <w:tcPr>
+                  <w:tcW w:w="566" w:type="dxa"/>
+                  <w:vAlign w:val="center"/>
+                </w:tcPr>
+                <w:p>
+                  <w:pPr>
+                    <w:jc w:val="center"/>
+                    <w:rPr>
+                      <w:rFonts w:ascii="Times New Roman" w:eastAsia="標楷體" w:hAnsi="Times New Roman" w:cs="Times New Roman"/>
+                      <w:sz w:val="20"/>
+                      <w:szCs w:val="20"/>
+                    </w:rPr>
+                  </w:pPr>
+                  <w:r>
+                    <w:rPr>
+                      <w:rFonts w:ascii="Times New Roman" w:eastAsia="標楷體" w:hAnsi="Times New Roman" w:cs="Times New Roman" w:hint="eastAsia"/>
+                      <w:sz w:val="20"/>
+                      <w:szCs w:val="20"/>
+                    </w:rPr>
+                    <w:t>0.75</w:t>
+                  </w:r>
+                </w:p>
+              </w:tc>
+              <w:tc>
+                <w:tcPr>
+                  <w:tcW w:w="566" w:type="dxa"/>
+                  <w:vAlign w:val="center"/>
+                </w:tcPr>
+                <w:p>
+                  <w:pPr>
+                    <w:jc w:val="center"/>
+                    <w:rPr>
+                      <w:rFonts w:ascii="Times New Roman" w:eastAsia="標楷體" w:hAnsi="Times New Roman" w:cs="Times New Roman"/>
+                      <w:sz w:val="20"/>
+                      <w:szCs w:val="20"/>
+                    </w:rPr>
+                  </w:pPr>
+                  <w:r>
+                    <w:rPr>
+                      <w:rFonts w:ascii="Times New Roman" w:eastAsia="標楷體" w:hAnsi="Times New Roman" w:cs="Times New Roman" w:hint="eastAsia"/>
+                      <w:sz w:val="20"/>
+                      <w:szCs w:val="20"/>
+                    </w:rPr>
+                    <w:t>0.60</w:t>
+                  </w:r>
+                </w:p>
+              </w:tc>
+              <w:tc>
+                <w:tcPr>
+                  <w:tcW w:w="566" w:type="dxa"/>
+                  <w:vAlign w:val="center"/>
+                </w:tcPr>
+                <w:p>
+                  <w:pPr>
+                    <w:jc w:val="center"/>
+                    <w:rPr>
+                      <w:rFonts w:ascii="Times New Roman" w:eastAsia="標楷體" w:hAnsi="Times New Roman" w:cs="Times New Roman"/>
+                      <w:sz w:val="20"/>
+                      <w:szCs w:val="20"/>
+                    </w:rPr>
+                  </w:pPr>
+                  <w:r>
+                    <w:rPr>
+                      <w:rFonts w:ascii="Times New Roman" w:eastAsia="標楷體" w:hAnsi="Times New Roman" w:cs="Times New Roman" w:hint="eastAsia"/>
+                      <w:sz w:val="20"/>
+                      <w:szCs w:val="20"/>
+                    </w:rPr>
+                    <w:t>1.05</w:t>
+                  </w:r>
+                </w:p>
+              </w:tc>
+              <w:tc>
+                <w:tcPr>
+                  <w:tcW w:w="566" w:type="dxa"/>
+                  <w:vAlign w:val="center"/>
+                </w:tcPr>
+                <w:p>
+                  <w:pPr>
+                    <w:jc w:val="center"/>
+                    <w:rPr>
+                      <w:rFonts w:ascii="Times New Roman" w:eastAsia="標楷體" w:hAnsi="Times New Roman" w:cs="Times New Roman"/>
+                      <w:sz w:val="20"/>
+                      <w:szCs w:val="20"/>
+                    </w:rPr>
+                  </w:pPr>
+                  <w:r>
+                    <w:rPr>
+                      <w:rFonts w:ascii="Times New Roman" w:eastAsia="標楷體" w:hAnsi="Times New Roman" w:cs="Times New Roman" w:hint="eastAsia"/>
+                      <w:sz w:val="20"/>
+                      <w:szCs w:val="20"/>
+                    </w:rPr>
+                    <w:t>1</w:t>
+                  </w:r>
+                  <w:r>
+                    <w:rPr>
+                      <w:rFonts w:ascii="Times New Roman" w:eastAsia="標楷體" w:hAnsi="Times New Roman" w:cs="Times New Roman"/>
+                      <w:sz w:val="20"/>
+                      <w:szCs w:val="20"/>
+                    </w:rPr>
+                    <w:t>.</w:t>
+                  </w:r>
+                  <w:r>
+                    <w:rPr>
+                      <w:rFonts w:ascii="Times New Roman" w:eastAsia="標楷體" w:hAnsi="Times New Roman" w:cs="Times New Roman" w:hint="eastAsia"/>
+                      <w:sz w:val="20"/>
+                      <w:szCs w:val="20"/>
+                    </w:rPr>
+                    <w:t>20</w:t>
+                  </w:r>
+                </w:p>
+              </w:tc>
+              <w:tc>
+                <w:tcPr>
+                  <w:tcW w:w="566" w:type="dxa"/>
+                  <w:vAlign w:val="center"/>
+                </w:tcPr>
+                <w:p>
+                  <w:pPr>
+                    <w:jc w:val="center"/>
+                    <w:rPr>
+                      <w:rFonts w:ascii="Times New Roman" w:eastAsia="標楷體" w:hAnsi="Times New Roman" w:cs="Times New Roman"/>
+                      <w:sz w:val="20"/>
+                      <w:szCs w:val="20"/>
+                    </w:rPr>
+                  </w:pPr>
+                  <w:r>
+                    <w:rPr>
+                      <w:rFonts w:ascii="Times New Roman" w:eastAsia="標楷體" w:hAnsi="Times New Roman" w:cs="Times New Roman" w:hint="eastAsia"/>
+                      <w:sz w:val="20"/>
+                      <w:szCs w:val="20"/>
+                    </w:rPr>
+                    <w:t>1.35</w:t>
+                  </w:r>
+                </w:p>
+              </w:tc>
+              <w:tc>
+                <w:tcPr>
+                  <w:tcW w:w="566" w:type="dxa"/>
+                  <w:vAlign w:val="center"/>
+                </w:tcPr>
+                <w:p>
+                  <w:pPr>
+                    <w:jc w:val="center"/>
+                    <w:rPr>
+                      <w:rFonts w:ascii="Times New Roman" w:eastAsia="標楷體" w:hAnsi="Times New Roman" w:cs="Times New Roman"/>
+                      <w:sz w:val="20"/>
+                      <w:szCs w:val="20"/>
+                    </w:rPr>
+                  </w:pPr>
+                  <w:r>
+                    <w:rPr>
+                      <w:rFonts w:ascii="Times New Roman" w:eastAsia="標楷體" w:hAnsi="Times New Roman" w:cs="Times New Roman" w:hint="eastAsia"/>
+                      <w:sz w:val="20"/>
+                      <w:szCs w:val="20"/>
+                    </w:rPr>
+                    <w:t>1.50</w:t>
+                  </w:r>
+                </w:p>
+              </w:tc>
+            </w:tr>
+            <w:tr>
+              <w:tc>
+                <w:tcPr>
+                  <w:tcW w:w="416" w:type="dxa"/>
+                  <w:vMerge/>
+                </w:tcPr>
+                <w:p>
+                  <w:pPr>
+                    <w:rPr>
+                      <w:rFonts w:ascii="Times New Roman" w:eastAsia="標楷體" w:hAnsi="Times New Roman" w:cs="Times New Roman"/>
+                      <w:sz w:val="20"/>
+                      <w:szCs w:val="20"/>
+                    </w:rPr>
+                  </w:pPr>
+                </w:p>
+              </w:tc>
+              <w:tc>
+                <w:tcPr>
+                  <w:tcW w:w="1030" w:type="dxa"/>
+                  <w:vAlign w:val="center"/>
+                </w:tcPr>
+                <w:p>
+                  <w:pPr>
+                    <w:ind w:leftChars="-29" w:rightChars="-45" w:right="-108" w:hangingChars="35" w:hanging="70"/>
+                    <w:jc w:val="center"/>
+                    <w:rPr>
+                      <w:rFonts w:ascii="Times New Roman" w:eastAsia="標楷體" w:hAnsi="Times New Roman" w:cs="Times New Roman"/>
+                      <w:sz w:val="20"/>
+                      <w:szCs w:val="20"/>
+                    </w:rPr>
+                  </w:pPr>
+                  <w:r>
+                    <w:rPr>
+                      <w:rFonts w:ascii="Times New Roman" w:eastAsia="標楷體" w:hAnsi="Times New Roman" w:cs="Times New Roman" w:hint="eastAsia"/>
+                      <w:sz w:val="20"/>
+                      <w:szCs w:val="20"/>
+                    </w:rPr>
+                    <w:t>PFB</w:t>
+                  </w:r>
+                  <w:r>
+                    <w:rPr>
+                      <w:rFonts w:ascii="Times New Roman" w:eastAsia="標楷體" w:hAnsi="Times New Roman" w:cs="Times New Roman" w:hint="eastAsia"/>
+                      <w:sz w:val="20"/>
+                      <w:szCs w:val="20"/>
+                    </w:rPr>
+                    <w:t>微泡</w:t>
+                  </w:r>
+                </w:p>
+                <w:p>
+                  <w:pPr>
+                    <w:ind w:leftChars="-29" w:rightChars="-45" w:right="-108" w:hangingChars="35" w:hanging="70"/>
+                    <w:jc w:val="center"/>
+                    <w:rPr>
+                      <w:rFonts w:ascii="Times New Roman" w:eastAsia="標楷體" w:hAnsi="Times New Roman" w:cs="Times New Roman"/>
+                      <w:sz w:val="20"/>
+                      <w:szCs w:val="20"/>
+                    </w:rPr>
+                  </w:pPr>
+                  <w:r>
+                    <w:rPr>
+                      <w:rFonts w:ascii="Times New Roman" w:eastAsia="標楷體" w:hAnsi="Times New Roman" w:cs="Times New Roman" w:hint="eastAsia"/>
+                      <w:sz w:val="20"/>
+                      <w:szCs w:val="20"/>
+                    </w:rPr>
+                    <w:t>(</w:t>
+                  </w:r>
+                  <w:r>
+                    <w:rPr>
+                      <w:rFonts w:ascii="Times New Roman" w:eastAsia="標楷體" w:hAnsi="Times New Roman" w:cs="Times New Roman"/>
+                      <w:sz w:val="20"/>
+                      <w:szCs w:val="20"/>
+                    </w:rPr>
+                    <w:t>microliter</w:t>
+                  </w:r>
+                  <w:r>
+                    <w:rPr>
+                      <w:rFonts w:ascii="Times New Roman" w:eastAsia="標楷體" w:hAnsi="Times New Roman" w:cs="Times New Roman" w:hint="eastAsia"/>
+                      <w:sz w:val="20"/>
+                      <w:szCs w:val="20"/>
+                    </w:rPr>
+                    <w:t>)</w:t>
+                  </w:r>
+                </w:p>
+              </w:tc>
+              <w:tc>
+                <w:tcPr>
+                  <w:tcW w:w="602" w:type="dxa"/>
+                  <w:vAlign w:val="center"/>
+                </w:tcPr>
+                <w:p>
+                  <w:pPr>
+                    <w:jc w:val="center"/>
+                    <w:rPr>
+                      <w:rFonts w:ascii="Times New Roman" w:eastAsia="標楷體" w:hAnsi="Times New Roman" w:cs="Times New Roman"/>
+                      <w:sz w:val="20"/>
+                      <w:szCs w:val="20"/>
+                    </w:rPr>
+                  </w:pPr>
+                  <w:r>
+                    <w:rPr>
+                      <w:rFonts w:ascii="Times New Roman" w:eastAsia="標楷體" w:hAnsi="Times New Roman" w:cs="Times New Roman" w:hint="eastAsia"/>
+                      <w:sz w:val="20"/>
+                      <w:szCs w:val="20"/>
+                    </w:rPr>
+                    <w:t>4.8</w:t>
+                  </w:r>
+                </w:p>
+              </w:tc>
+              <w:tc>
+                <w:tcPr>
+                  <w:tcW w:w="566" w:type="dxa"/>
+                  <w:vAlign w:val="center"/>
+                </w:tcPr>
+                <w:p>
+                  <w:pPr>
+                    <w:jc w:val="center"/>
+                    <w:rPr>
+                      <w:rFonts w:ascii="Times New Roman" w:eastAsia="標楷體" w:hAnsi="Times New Roman" w:cs="Times New Roman"/>
+                      <w:sz w:val="20"/>
+                      <w:szCs w:val="20"/>
+                    </w:rPr>
+                  </w:pPr>
+                  <w:r>
+                    <w:rPr>
+                      <w:rFonts w:ascii="Times New Roman" w:eastAsia="標楷體" w:hAnsi="Times New Roman" w:cs="Times New Roman" w:hint="eastAsia"/>
+                      <w:sz w:val="20"/>
+                      <w:szCs w:val="20"/>
+                    </w:rPr>
+                    <w:t>6.0</w:t>
+                  </w:r>
+                </w:p>
+              </w:tc>
+              <w:tc>
+                <w:tcPr>
+                  <w:tcW w:w="566" w:type="dxa"/>
+                  <w:vAlign w:val="center"/>
+                </w:tcPr>
+                <w:p>
+                  <w:pPr>
+                    <w:jc w:val="center"/>
+                    <w:rPr>
+                      <w:rFonts w:ascii="Times New Roman" w:eastAsia="標楷體" w:hAnsi="Times New Roman" w:cs="Times New Roman"/>
+                      <w:sz w:val="20"/>
+                      <w:szCs w:val="20"/>
+                    </w:rPr>
+                  </w:pPr>
+                  <w:r>
+                    <w:rPr>
+                      <w:rFonts w:ascii="Times New Roman" w:eastAsia="標楷體" w:hAnsi="Times New Roman" w:cs="Times New Roman" w:hint="eastAsia"/>
+                      <w:sz w:val="20"/>
+                      <w:szCs w:val="20"/>
+                    </w:rPr>
+                    <w:t>7.2</w:t>
+                  </w:r>
+                </w:p>
+              </w:tc>
+              <w:tc>
+                <w:tcPr>
+                  <w:tcW w:w="566" w:type="dxa"/>
+                  <w:vAlign w:val="center"/>
+                </w:tcPr>
+                <w:p>
+                  <w:pPr>
+                    <w:jc w:val="center"/>
+                    <w:rPr>
+                      <w:rFonts w:ascii="Times New Roman" w:eastAsia="標楷體" w:hAnsi="Times New Roman" w:cs="Times New Roman"/>
+                      <w:sz w:val="20"/>
+                      <w:szCs w:val="20"/>
+                    </w:rPr>
+                  </w:pPr>
+                  <w:r>
+                    <w:rPr>
+                      <w:rFonts w:ascii="Times New Roman" w:eastAsia="標楷體" w:hAnsi="Times New Roman" w:cs="Times New Roman" w:hint="eastAsia"/>
+                      <w:sz w:val="20"/>
+                      <w:szCs w:val="20"/>
+                    </w:rPr>
+                    <w:t>8.4</w:t>
+                  </w:r>
+                </w:p>
+              </w:tc>
+              <w:tc>
+                <w:tcPr>
+                  <w:tcW w:w="566" w:type="dxa"/>
+                  <w:vAlign w:val="center"/>
+                </w:tcPr>
+                <w:p>
+                  <w:pPr>
+                    <w:jc w:val="center"/>
+                    <w:rPr>
+                      <w:rFonts w:ascii="Times New Roman" w:eastAsia="標楷體" w:hAnsi="Times New Roman" w:cs="Times New Roman"/>
+                      <w:sz w:val="20"/>
+                      <w:szCs w:val="20"/>
+                    </w:rPr>
+                  </w:pPr>
+                  <w:r>
+                    <w:rPr>
+                      <w:rFonts w:ascii="Times New Roman" w:eastAsia="標楷體" w:hAnsi="Times New Roman" w:cs="Times New Roman" w:hint="eastAsia"/>
+                      <w:sz w:val="20"/>
+                      <w:szCs w:val="20"/>
+                    </w:rPr>
+                    <w:t>9.6</w:t>
+                  </w:r>
+                </w:p>
+              </w:tc>
+              <w:tc>
+                <w:tcPr>
+                  <w:tcW w:w="566" w:type="dxa"/>
+                  <w:vAlign w:val="center"/>
+                </w:tcPr>
+                <w:p>
+                  <w:pPr>
+                    <w:jc w:val="center"/>
+                    <w:rPr>
+                      <w:rFonts w:ascii="Times New Roman" w:eastAsia="標楷體" w:hAnsi="Times New Roman" w:cs="Times New Roman"/>
+                      <w:sz w:val="20"/>
+                      <w:szCs w:val="20"/>
+                    </w:rPr>
+                  </w:pPr>
+                  <w:r>
+                    <w:rPr>
+                      <w:rFonts w:ascii="Times New Roman" w:eastAsia="標楷體" w:hAnsi="Times New Roman" w:cs="Times New Roman" w:hint="eastAsia"/>
+                      <w:sz w:val="20"/>
+                      <w:szCs w:val="20"/>
+                    </w:rPr>
+                    <w:t>10.8</w:t>
+                  </w:r>
+                </w:p>
+              </w:tc>
+              <w:tc>
+                <w:tcPr>
+                  <w:tcW w:w="566" w:type="dxa"/>
+                  <w:vAlign w:val="center"/>
+                </w:tcPr>
+                <w:p>
+                  <w:pPr>
+                    <w:jc w:val="center"/>
+                    <w:rPr>
+                      <w:rFonts w:ascii="Times New Roman" w:eastAsia="標楷體" w:hAnsi="Times New Roman" w:cs="Times New Roman"/>
+                      <w:sz w:val="20"/>
+                      <w:szCs w:val="20"/>
+                    </w:rPr>
+                  </w:pPr>
+                  <w:r>
+                    <w:rPr>
+                      <w:rFonts w:ascii="Times New Roman" w:eastAsia="標楷體" w:hAnsi="Times New Roman" w:cs="Times New Roman" w:hint="eastAsia"/>
+                      <w:sz w:val="20"/>
+                      <w:szCs w:val="20"/>
+                    </w:rPr>
+                    <w:t>12.0</w:t>
+                  </w:r>
+                </w:p>
+              </w:tc>
+            </w:tr>
+          </w:tbl>
+          <w:p>
+            <w:pPr>
+              <w:rPr>
+                <w:rFonts w:ascii="Times New Roman" w:eastAsia="標楷體" w:hAnsi="Times New Roman" w:cs="Times New Roman"/>
+                <w:sz w:val="20"/>
+                <w:szCs w:val="20"/>
+              </w:rPr>
+            </w:pPr>
           </w:p>
         </w:tc>
       </w:tr>
@@ -5383,7 +7425,7 @@
 
 <file path=word/numbering.xml><?xml version="1.0" encoding="utf-8"?>
 <w:numbering xmlns:wpc="http://schemas.microsoft.com/office/word/2010/wordprocessingCanvas" xmlns:mc="http://schemas.openxmlformats.org/markup-compatibility/2006" xmlns:o="urn:schemas-microsoft-com:office:office" xmlns:r="http://schemas.openxmlformats.org/officeDocument/2006/relationships" xmlns:m="http://schemas.openxmlformats.org/officeDocument/2006/math" xmlns:v="urn:schemas-microsoft-com:vml" xmlns:wp14="http://schemas.microsoft.com/office/word/2010/wordprocessingDrawing" xmlns:wp="http://schemas.openxmlformats.org/drawingml/2006/wordprocessingDrawing" xmlns:w10="urn:schemas-microsoft-com:office:word" xmlns:w="http://schemas.openxmlformats.org/wordprocessingml/2006/main" xmlns:w14="http://schemas.microsoft.com/office/word/2010/wordml" xmlns:w15="http://schemas.microsoft.com/office/word/2012/wordml" xmlns:wpg="http://schemas.microsoft.com/office/word/2010/wordprocessingGroup" xmlns:wpi="http://schemas.microsoft.com/office/word/2010/wordprocessingInk" xmlns:wne="http://schemas.microsoft.com/office/word/2006/wordml" xmlns:wps="http://schemas.microsoft.com/office/word/2010/wordprocessingShape" mc:Ignorable="w14 w15 wp14">
-  <w:abstractNum w:abstractNumId="0">
+  <w:abstractNum w:abstractNumId="0" w15:restartNumberingAfterBreak="0">
     <w:nsid w:val="095F3B3E"/>
     <w:multiLevelType w:val="hybridMultilevel"/>
     <w:tmpl w:val="2FA8AA02"/>
@@ -5472,7 +7514,7 @@
       </w:pPr>
     </w:lvl>
   </w:abstractNum>
-  <w:abstractNum w:abstractNumId="1">
+  <w:abstractNum w:abstractNumId="1" w15:restartNumberingAfterBreak="0">
     <w:nsid w:val="0E3A690F"/>
     <w:multiLevelType w:val="hybridMultilevel"/>
     <w:tmpl w:val="63948E44"/>
@@ -5585,7 +7627,7 @@
       </w:rPr>
     </w:lvl>
   </w:abstractNum>
-  <w:abstractNum w:abstractNumId="2">
+  <w:abstractNum w:abstractNumId="2" w15:restartNumberingAfterBreak="0">
     <w:nsid w:val="13985491"/>
     <w:multiLevelType w:val="hybridMultilevel"/>
     <w:tmpl w:val="7204A320"/>
@@ -5676,7 +7718,7 @@
       </w:pPr>
     </w:lvl>
   </w:abstractNum>
-  <w:abstractNum w:abstractNumId="3">
+  <w:abstractNum w:abstractNumId="3" w15:restartNumberingAfterBreak="0">
     <w:nsid w:val="4BCE539C"/>
     <w:multiLevelType w:val="hybridMultilevel"/>
     <w:tmpl w:val="9B8816C4"/>
@@ -5767,7 +7809,7 @@
       </w:pPr>
     </w:lvl>
   </w:abstractNum>
-  <w:abstractNum w:abstractNumId="4">
+  <w:abstractNum w:abstractNumId="4" w15:restartNumberingAfterBreak="0">
     <w:nsid w:val="71983327"/>
     <w:multiLevelType w:val="hybridMultilevel"/>
     <w:tmpl w:val="FC9ECF82"/>
@@ -5881,7 +7923,7 @@
       </w:rPr>
     </w:lvl>
   </w:abstractNum>
-  <w:abstractNum w:abstractNumId="5">
+  <w:abstractNum w:abstractNumId="5" w15:restartNumberingAfterBreak="0">
     <w:nsid w:val="7EFE3BA2"/>
     <w:multiLevelType w:val="hybridMultilevel"/>
     <w:tmpl w:val="788E3A7C"/>
@@ -6546,7 +8588,6 @@
     <w:uiPriority w:val="59"/>
     <w:rsid w:val="00497694"/>
     <w:tblPr>
-      <w:tblInd w:w="0" w:type="dxa"/>
       <w:tblBorders>
         <w:top w:val="single" w:sz="4" w:space="0" w:color="auto"/>
         <w:left w:val="single" w:sz="4" w:space="0" w:color="auto"/>
@@ -6555,12 +8596,6 @@
         <w:insideH w:val="single" w:sz="4" w:space="0" w:color="auto"/>
         <w:insideV w:val="single" w:sz="4" w:space="0" w:color="auto"/>
       </w:tblBorders>
-      <w:tblCellMar>
-        <w:top w:w="0" w:type="dxa"/>
-        <w:left w:w="108" w:type="dxa"/>
-        <w:bottom w:w="0" w:type="dxa"/>
-        <w:right w:w="108" w:type="dxa"/>
-      </w:tblCellMar>
     </w:tblPr>
   </w:style>
   <w:style w:type="paragraph" w:styleId="ac">
@@ -6879,6 +8914,18 @@
 </file>
 
 <file path=customXml/item1.xml><?xml version="1.0" encoding="utf-8"?>
+<p:properties xmlns:p="http://schemas.microsoft.com/office/2006/metadata/properties" xmlns:xsi="http://www.w3.org/2001/XMLSchema-instance" xmlns:pc="http://schemas.microsoft.com/office/infopath/2007/PartnerControls">
+  <documentManagement>
+    <_dlc_DocId xmlns="f0c3dbc6-80f0-4203-b101-3237182b5c4f">UZEKD5TC7H5Z-728-75478</_dlc_DocId>
+    <_dlc_DocIdUrl xmlns="f0c3dbc6-80f0-4203-b101-3237182b5c4f">
+      <Url>http://moss/SiteDirectory/5110/_layouts/DocIdRedir.aspx?ID=UZEKD5TC7H5Z-728-75478</Url>
+      <Description>UZEKD5TC7H5Z-728-75478</Description>
+    </_dlc_DocIdUrl>
+  </documentManagement>
+</p:properties>
+</file>
+
+<file path=customXml/item2.xml><?xml version="1.0" encoding="utf-8"?>
 <?mso-contentType ?>
 <FormTemplates xmlns="http://schemas.microsoft.com/sharepoint/v3/contenttype/forms">
   <Display>DocumentLibraryForm</Display>
@@ -6887,7 +8934,7 @@
 </FormTemplates>
 </file>
 
-<file path=customXml/item2.xml><?xml version="1.0" encoding="utf-8"?>
+<file path=customXml/item3.xml><?xml version="1.0" encoding="utf-8"?>
 <?mso-contentType ?>
 <spe:Receivers xmlns:spe="http://schemas.microsoft.com/sharepoint/events">
   <Receiver>
@@ -6933,7 +8980,7 @@
 </spe:Receivers>
 </file>
 
-<file path=customXml/item3.xml><?xml version="1.0" encoding="utf-8"?>
+<file path=customXml/item4.xml><?xml version="1.0" encoding="utf-8"?>
 <ct:contentTypeSchema xmlns:ct="http://schemas.microsoft.com/office/2006/metadata/contentType" xmlns:ma="http://schemas.microsoft.com/office/2006/metadata/properties/metaAttributes" ct:_="" ma:_="" ma:contentTypeName="文件" ma:contentTypeID="0x010100971424B60C32944C8D4C97FEBF39859D" ma:contentTypeVersion="0" ma:contentTypeDescription="建立新的文件。" ma:contentTypeScope="" ma:versionID="34578c41994de8a6c6ee7f85d192826b">
   <xsd:schema xmlns:xsd="http://www.w3.org/2001/XMLSchema" xmlns:xs="http://www.w3.org/2001/XMLSchema" xmlns:p="http://schemas.microsoft.com/office/2006/metadata/properties" xmlns:ns2="f0c3dbc6-80f0-4203-b101-3237182b5c4f" targetNamespace="http://schemas.microsoft.com/office/2006/metadata/properties" ma:root="true" ma:fieldsID="248229fd4697ab90464f8105a2b799c7" ns2:_="">
     <xsd:import namespace="f0c3dbc6-80f0-4203-b101-3237182b5c4f"/>
@@ -7078,23 +9125,21 @@
 </ct:contentTypeSchema>
 </file>
 
-<file path=customXml/item4.xml><?xml version="1.0" encoding="utf-8"?>
-<p:properties xmlns:p="http://schemas.microsoft.com/office/2006/metadata/properties" xmlns:xsi="http://www.w3.org/2001/XMLSchema-instance" xmlns:pc="http://schemas.microsoft.com/office/infopath/2007/PartnerControls">
-  <documentManagement>
-    <_dlc_DocId xmlns="f0c3dbc6-80f0-4203-b101-3237182b5c4f">UZEKD5TC7H5Z-728-75478</_dlc_DocId>
-    <_dlc_DocIdUrl xmlns="f0c3dbc6-80f0-4203-b101-3237182b5c4f">
-      <Url>http://moss/SiteDirectory/5110/_layouts/DocIdRedir.aspx?ID=UZEKD5TC7H5Z-728-75478</Url>
-      <Description>UZEKD5TC7H5Z-728-75478</Description>
-    </_dlc_DocIdUrl>
-  </documentManagement>
-</p:properties>
-</file>
-
 <file path=customXml/item5.xml><?xml version="1.0" encoding="utf-8"?>
 <b:Sources xmlns:b="http://schemas.openxmlformats.org/officeDocument/2006/bibliography" xmlns="http://schemas.openxmlformats.org/officeDocument/2006/bibliography" SelectedStyle="\APASixthEditionOfficeOnline.xsl" StyleName="APA" Version="6"/>
 </file>
 
 <file path=customXml/itemProps1.xml><?xml version="1.0" encoding="utf-8"?>
+<ds:datastoreItem xmlns:ds="http://schemas.openxmlformats.org/officeDocument/2006/customXml" ds:itemID="{55E27A81-DEA5-4193-BF8D-457549B7FA91}">
+  <ds:schemaRefs>
+    <ds:schemaRef ds:uri="http://schemas.microsoft.com/office/2006/metadata/properties"/>
+    <ds:schemaRef ds:uri="http://schemas.microsoft.com/office/infopath/2007/PartnerControls"/>
+    <ds:schemaRef ds:uri="f0c3dbc6-80f0-4203-b101-3237182b5c4f"/>
+  </ds:schemaRefs>
+</ds:datastoreItem>
+</file>
+
+<file path=customXml/itemProps2.xml><?xml version="1.0" encoding="utf-8"?>
 <ds:datastoreItem xmlns:ds="http://schemas.openxmlformats.org/officeDocument/2006/customXml" ds:itemID="{8A2DF4B3-51D4-4D28-9C47-2C038E141B34}">
   <ds:schemaRefs>
     <ds:schemaRef ds:uri="http://schemas.microsoft.com/sharepoint/v3/contenttype/forms"/>
@@ -7102,7 +9147,7 @@
 </ds:datastoreItem>
 </file>
 
-<file path=customXml/itemProps2.xml><?xml version="1.0" encoding="utf-8"?>
+<file path=customXml/itemProps3.xml><?xml version="1.0" encoding="utf-8"?>
 <ds:datastoreItem xmlns:ds="http://schemas.openxmlformats.org/officeDocument/2006/customXml" ds:itemID="{97B192F4-1E6F-46FC-B4BD-83FAD204353A}">
   <ds:schemaRefs>
     <ds:schemaRef ds:uri="http://schemas.microsoft.com/sharepoint/events"/>
@@ -7110,7 +9155,7 @@
 </ds:datastoreItem>
 </file>
 
-<file path=customXml/itemProps3.xml><?xml version="1.0" encoding="utf-8"?>
+<file path=customXml/itemProps4.xml><?xml version="1.0" encoding="utf-8"?>
 <ds:datastoreItem xmlns:ds="http://schemas.openxmlformats.org/officeDocument/2006/customXml" ds:itemID="{D09440F3-3682-4D0F-8499-C298FB91B1FC}">
   <ds:schemaRefs>
     <ds:schemaRef ds:uri="http://schemas.microsoft.com/office/2006/metadata/contentType"/>
@@ -7128,18 +9173,8 @@
 </ds:datastoreItem>
 </file>
 
-<file path=customXml/itemProps4.xml><?xml version="1.0" encoding="utf-8"?>
-<ds:datastoreItem xmlns:ds="http://schemas.openxmlformats.org/officeDocument/2006/customXml" ds:itemID="{55E27A81-DEA5-4193-BF8D-457549B7FA91}">
-  <ds:schemaRefs>
-    <ds:schemaRef ds:uri="http://schemas.microsoft.com/office/2006/metadata/properties"/>
-    <ds:schemaRef ds:uri="http://schemas.microsoft.com/office/infopath/2007/PartnerControls"/>
-    <ds:schemaRef ds:uri="f0c3dbc6-80f0-4203-b101-3237182b5c4f"/>
-  </ds:schemaRefs>
-</ds:datastoreItem>
-</file>
-
 <file path=customXml/itemProps5.xml><?xml version="1.0" encoding="utf-8"?>
-<ds:datastoreItem xmlns:ds="http://schemas.openxmlformats.org/officeDocument/2006/customXml" ds:itemID="{7287504D-5FAF-4778-879F-F8C618A67BC7}">
+<ds:datastoreItem xmlns:ds="http://schemas.openxmlformats.org/officeDocument/2006/customXml" ds:itemID="{A3BA23CB-688A-495B-99F3-623F8F2F384A}">
   <ds:schemaRefs>
     <ds:schemaRef ds:uri="http://schemas.openxmlformats.org/officeDocument/2006/bibliography"/>
   </ds:schemaRefs>

</xml_diff>